<commit_message>
fix Usecase_AddKnowledge.docx and Usecase_SearchKnowledge.docx
</commit_message>
<xml_diff>
--- a/Documents/Temp/Usecase_AddKnowledge.docx
+++ b/Documents/Temp/Usecase_AddKnowledge.docx
@@ -9,14 +9,26 @@
           <w:ilvl w:val="0"/>
           <w:numId w:val="2"/>
         </w:numPr>
+        <w:rPr>
+          <w:rFonts w:ascii="Cambria" w:hAnsi="Cambria"/>
+        </w:rPr>
       </w:pPr>
       <w:r>
+        <w:rPr>
+          <w:rFonts w:ascii="Cambria" w:hAnsi="Cambria"/>
+        </w:rPr>
         <w:t>Add knowledge</w:t>
       </w:r>
     </w:p>
     <w:p>
+      <w:pPr>
+        <w:rPr>
+          <w:rFonts w:ascii="Cambria" w:hAnsi="Cambria"/>
+        </w:rPr>
+      </w:pPr>
       <w:r>
         <w:rPr>
+          <w:rFonts w:ascii="Cambria" w:hAnsi="Cambria"/>
           <w:noProof/>
           <w:lang w:eastAsia="ja-JP"/>
         </w:rPr>
@@ -113,7 +125,7 @@
             <w:pPr>
               <w:spacing w:after="0"/>
               <w:rPr>
-                <w:rFonts w:asciiTheme="majorHAnsi" w:hAnsiTheme="majorHAnsi"/>
+                <w:rFonts w:ascii="Cambria" w:hAnsi="Cambria"/>
                 <w:sz w:val="24"/>
                 <w:szCs w:val="24"/>
                 <w:lang w:eastAsia="zh-CN"/>
@@ -121,7 +133,7 @@
             </w:pPr>
             <w:r>
               <w:rPr>
-                <w:rFonts w:asciiTheme="majorHAnsi" w:hAnsiTheme="majorHAnsi"/>
+                <w:rFonts w:ascii="Cambria" w:hAnsi="Cambria"/>
                 <w:b/>
                 <w:sz w:val="24"/>
                 <w:szCs w:val="24"/>
@@ -148,7 +160,7 @@
             <w:pPr>
               <w:spacing w:after="0"/>
               <w:rPr>
-                <w:rFonts w:asciiTheme="majorHAnsi" w:hAnsiTheme="majorHAnsi"/>
+                <w:rFonts w:ascii="Cambria" w:hAnsi="Cambria"/>
                 <w:b/>
                 <w:sz w:val="24"/>
                 <w:szCs w:val="24"/>
@@ -157,7 +169,7 @@
             </w:pPr>
             <w:r>
               <w:rPr>
-                <w:rFonts w:asciiTheme="majorHAnsi" w:hAnsiTheme="majorHAnsi"/>
+                <w:rFonts w:ascii="Cambria" w:hAnsi="Cambria"/>
                 <w:b/>
                 <w:sz w:val="24"/>
                 <w:szCs w:val="24"/>
@@ -181,7 +193,7 @@
             <w:pPr>
               <w:spacing w:after="0"/>
               <w:rPr>
-                <w:rFonts w:asciiTheme="majorHAnsi" w:hAnsiTheme="majorHAnsi"/>
+                <w:rFonts w:ascii="Cambria" w:hAnsi="Cambria"/>
                 <w:sz w:val="24"/>
                 <w:szCs w:val="24"/>
                 <w:lang w:eastAsia="zh-CN"/>
@@ -189,7 +201,7 @@
             </w:pPr>
             <w:r>
               <w:rPr>
-                <w:rFonts w:asciiTheme="majorHAnsi" w:hAnsiTheme="majorHAnsi"/>
+                <w:rFonts w:ascii="Cambria" w:hAnsi="Cambria"/>
                 <w:sz w:val="24"/>
                 <w:szCs w:val="24"/>
               </w:rPr>
@@ -213,7 +225,7 @@
             <w:pPr>
               <w:spacing w:after="0"/>
               <w:rPr>
-                <w:rFonts w:asciiTheme="majorHAnsi" w:hAnsiTheme="majorHAnsi"/>
+                <w:rFonts w:ascii="Cambria" w:hAnsi="Cambria"/>
                 <w:b/>
                 <w:sz w:val="24"/>
                 <w:szCs w:val="24"/>
@@ -222,7 +234,7 @@
             </w:pPr>
             <w:r>
               <w:rPr>
-                <w:rFonts w:asciiTheme="majorHAnsi" w:hAnsiTheme="majorHAnsi"/>
+                <w:rFonts w:ascii="Cambria" w:hAnsi="Cambria"/>
                 <w:b/>
                 <w:sz w:val="24"/>
                 <w:szCs w:val="24"/>
@@ -246,7 +258,7 @@
             <w:pPr>
               <w:spacing w:after="0"/>
               <w:rPr>
-                <w:rFonts w:asciiTheme="majorHAnsi" w:hAnsiTheme="majorHAnsi"/>
+                <w:rFonts w:ascii="Cambria" w:hAnsi="Cambria"/>
                 <w:sz w:val="24"/>
                 <w:szCs w:val="24"/>
                 <w:lang w:eastAsia="zh-CN"/>
@@ -254,19 +266,11 @@
             </w:pPr>
             <w:r>
               <w:rPr>
-                <w:rFonts w:asciiTheme="majorHAnsi" w:hAnsiTheme="majorHAnsi"/>
-                <w:sz w:val="24"/>
-                <w:szCs w:val="24"/>
-              </w:rPr>
-              <w:t>2</w:t>
-            </w:r>
-            <w:r>
-              <w:rPr>
-                <w:rFonts w:asciiTheme="majorHAnsi" w:hAnsiTheme="majorHAnsi"/>
-                <w:sz w:val="24"/>
-                <w:szCs w:val="24"/>
-              </w:rPr>
-              <w:t>.0</w:t>
+                <w:rFonts w:ascii="Cambria" w:hAnsi="Cambria"/>
+                <w:sz w:val="24"/>
+                <w:szCs w:val="24"/>
+              </w:rPr>
+              <w:t>2.0</w:t>
             </w:r>
           </w:p>
         </w:tc>
@@ -288,7 +292,7 @@
             <w:pPr>
               <w:spacing w:after="0"/>
               <w:rPr>
-                <w:rFonts w:asciiTheme="majorHAnsi" w:hAnsiTheme="majorHAnsi"/>
+                <w:rFonts w:ascii="Cambria" w:hAnsi="Cambria"/>
                 <w:b/>
                 <w:sz w:val="24"/>
                 <w:szCs w:val="24"/>
@@ -297,7 +301,7 @@
             </w:pPr>
             <w:r>
               <w:rPr>
-                <w:rFonts w:asciiTheme="majorHAnsi" w:hAnsiTheme="majorHAnsi"/>
+                <w:rFonts w:ascii="Cambria" w:hAnsi="Cambria"/>
                 <w:b/>
                 <w:sz w:val="24"/>
                 <w:szCs w:val="24"/>
@@ -322,7 +326,7 @@
             <w:pPr>
               <w:spacing w:after="0"/>
               <w:rPr>
-                <w:rFonts w:asciiTheme="majorHAnsi" w:hAnsiTheme="majorHAnsi"/>
+                <w:rFonts w:ascii="Cambria" w:hAnsi="Cambria"/>
                 <w:sz w:val="24"/>
                 <w:szCs w:val="24"/>
                 <w:lang w:eastAsia="zh-CN"/>
@@ -330,7 +334,7 @@
             </w:pPr>
             <w:r>
               <w:rPr>
-                <w:rFonts w:asciiTheme="majorHAnsi" w:hAnsiTheme="majorHAnsi"/>
+                <w:rFonts w:ascii="Cambria" w:hAnsi="Cambria"/>
                 <w:sz w:val="24"/>
                 <w:szCs w:val="24"/>
               </w:rPr>
@@ -356,7 +360,7 @@
             <w:pPr>
               <w:spacing w:after="0"/>
               <w:rPr>
-                <w:rFonts w:asciiTheme="majorHAnsi" w:hAnsiTheme="majorHAnsi"/>
+                <w:rFonts w:ascii="Cambria" w:hAnsi="Cambria"/>
                 <w:b/>
                 <w:sz w:val="24"/>
                 <w:szCs w:val="24"/>
@@ -365,7 +369,7 @@
             </w:pPr>
             <w:r>
               <w:rPr>
-                <w:rFonts w:asciiTheme="majorHAnsi" w:hAnsiTheme="majorHAnsi"/>
+                <w:rFonts w:ascii="Cambria" w:hAnsi="Cambria"/>
                 <w:b/>
                 <w:sz w:val="24"/>
                 <w:szCs w:val="24"/>
@@ -390,7 +394,7 @@
             <w:pPr>
               <w:spacing w:after="0"/>
               <w:rPr>
-                <w:rFonts w:asciiTheme="majorHAnsi" w:hAnsiTheme="majorHAnsi"/>
+                <w:rFonts w:ascii="Cambria" w:hAnsi="Cambria"/>
                 <w:sz w:val="24"/>
                 <w:szCs w:val="24"/>
                 <w:lang w:eastAsia="zh-CN"/>
@@ -398,12 +402,40 @@
             </w:pPr>
             <w:r>
               <w:rPr>
-                <w:rFonts w:asciiTheme="majorHAnsi" w:hAnsiTheme="majorHAnsi"/>
-                <w:sz w:val="24"/>
-                <w:szCs w:val="24"/>
-              </w:rPr>
-              <w:t>Ngo Trac Kien</w:t>
-            </w:r>
+                <w:rFonts w:ascii="Cambria" w:hAnsi="Cambria"/>
+                <w:sz w:val="24"/>
+                <w:szCs w:val="24"/>
+              </w:rPr>
+              <w:t xml:space="preserve">Ngo </w:t>
+            </w:r>
+            <w:proofErr w:type="spellStart"/>
+            <w:r>
+              <w:rPr>
+                <w:rFonts w:ascii="Cambria" w:hAnsi="Cambria"/>
+                <w:sz w:val="24"/>
+                <w:szCs w:val="24"/>
+              </w:rPr>
+              <w:t>Trac</w:t>
+            </w:r>
+            <w:proofErr w:type="spellEnd"/>
+            <w:r>
+              <w:rPr>
+                <w:rFonts w:ascii="Cambria" w:hAnsi="Cambria"/>
+                <w:sz w:val="24"/>
+                <w:szCs w:val="24"/>
+              </w:rPr>
+              <w:t xml:space="preserve"> </w:t>
+            </w:r>
+            <w:proofErr w:type="spellStart"/>
+            <w:r>
+              <w:rPr>
+                <w:rFonts w:ascii="Cambria" w:hAnsi="Cambria"/>
+                <w:sz w:val="24"/>
+                <w:szCs w:val="24"/>
+              </w:rPr>
+              <w:t>Kien</w:t>
+            </w:r>
+            <w:proofErr w:type="spellEnd"/>
           </w:p>
         </w:tc>
       </w:tr>
@@ -424,7 +456,7 @@
             <w:pPr>
               <w:spacing w:after="0"/>
               <w:rPr>
-                <w:rFonts w:asciiTheme="majorHAnsi" w:hAnsiTheme="majorHAnsi"/>
+                <w:rFonts w:ascii="Cambria" w:hAnsi="Cambria"/>
                 <w:b/>
                 <w:sz w:val="24"/>
                 <w:szCs w:val="24"/>
@@ -433,7 +465,7 @@
             </w:pPr>
             <w:r>
               <w:rPr>
-                <w:rFonts w:asciiTheme="majorHAnsi" w:hAnsiTheme="majorHAnsi"/>
+                <w:rFonts w:ascii="Cambria" w:hAnsi="Cambria"/>
                 <w:b/>
                 <w:sz w:val="24"/>
                 <w:szCs w:val="24"/>
@@ -457,7 +489,7 @@
             <w:pPr>
               <w:spacing w:after="0"/>
               <w:rPr>
-                <w:rFonts w:asciiTheme="majorHAnsi" w:hAnsiTheme="majorHAnsi"/>
+                <w:rFonts w:ascii="Cambria" w:hAnsi="Cambria"/>
                 <w:sz w:val="24"/>
                 <w:szCs w:val="24"/>
                 <w:lang w:eastAsia="zh-CN"/>
@@ -465,35 +497,11 @@
             </w:pPr>
             <w:r>
               <w:rPr>
-                <w:rFonts w:asciiTheme="majorHAnsi" w:hAnsiTheme="majorHAnsi"/>
-                <w:sz w:val="24"/>
-                <w:szCs w:val="24"/>
-              </w:rPr>
-              <w:t>19/05</w:t>
-            </w:r>
-            <w:r>
-              <w:rPr>
-                <w:rFonts w:asciiTheme="majorHAnsi" w:hAnsiTheme="majorHAnsi"/>
-                <w:sz w:val="24"/>
-                <w:szCs w:val="24"/>
-              </w:rPr>
-              <w:t>/</w:t>
-            </w:r>
-            <w:r>
-              <w:rPr>
-                <w:rFonts w:asciiTheme="majorHAnsi" w:hAnsiTheme="majorHAnsi"/>
-                <w:sz w:val="24"/>
-                <w:szCs w:val="24"/>
-              </w:rPr>
-              <w:t>20</w:t>
-            </w:r>
-            <w:r>
-              <w:rPr>
-                <w:rFonts w:asciiTheme="majorHAnsi" w:hAnsiTheme="majorHAnsi"/>
-                <w:sz w:val="24"/>
-                <w:szCs w:val="24"/>
-              </w:rPr>
-              <w:t>15</w:t>
+                <w:rFonts w:ascii="Cambria" w:hAnsi="Cambria"/>
+                <w:sz w:val="24"/>
+                <w:szCs w:val="24"/>
+              </w:rPr>
+              <w:t>19/05/2015</w:t>
             </w:r>
           </w:p>
         </w:tc>
@@ -513,7 +521,7 @@
             <w:pPr>
               <w:spacing w:after="0"/>
               <w:rPr>
-                <w:rFonts w:asciiTheme="majorHAnsi" w:hAnsiTheme="majorHAnsi"/>
+                <w:rFonts w:ascii="Cambria" w:hAnsi="Cambria"/>
                 <w:b/>
                 <w:sz w:val="24"/>
                 <w:szCs w:val="24"/>
@@ -522,7 +530,7 @@
             </w:pPr>
             <w:r>
               <w:rPr>
-                <w:rFonts w:asciiTheme="majorHAnsi" w:hAnsiTheme="majorHAnsi"/>
+                <w:rFonts w:ascii="Cambria" w:hAnsi="Cambria"/>
                 <w:b/>
                 <w:sz w:val="24"/>
                 <w:szCs w:val="24"/>
@@ -546,7 +554,7 @@
             <w:pPr>
               <w:spacing w:after="0"/>
               <w:rPr>
-                <w:rFonts w:asciiTheme="majorHAnsi" w:hAnsiTheme="majorHAnsi"/>
+                <w:rFonts w:ascii="Cambria" w:hAnsi="Cambria"/>
                 <w:sz w:val="24"/>
                 <w:szCs w:val="24"/>
                 <w:lang w:eastAsia="zh-CN"/>
@@ -554,7 +562,7 @@
             </w:pPr>
             <w:r>
               <w:rPr>
-                <w:rFonts w:asciiTheme="majorHAnsi" w:hAnsiTheme="majorHAnsi"/>
+                <w:rFonts w:ascii="Cambria" w:hAnsi="Cambria"/>
                 <w:sz w:val="24"/>
                 <w:szCs w:val="24"/>
               </w:rPr>
@@ -580,7 +588,7 @@
             <w:pPr>
               <w:spacing w:after="0"/>
               <w:rPr>
-                <w:rFonts w:asciiTheme="majorHAnsi" w:hAnsiTheme="majorHAnsi"/>
+                <w:rFonts w:ascii="Cambria" w:hAnsi="Cambria"/>
                 <w:b/>
                 <w:sz w:val="24"/>
                 <w:szCs w:val="24"/>
@@ -588,7 +596,7 @@
             </w:pPr>
             <w:r>
               <w:rPr>
-                <w:rFonts w:asciiTheme="majorHAnsi" w:hAnsiTheme="majorHAnsi"/>
+                <w:rFonts w:ascii="Cambria" w:hAnsi="Cambria"/>
                 <w:b/>
                 <w:sz w:val="24"/>
                 <w:szCs w:val="24"/>
@@ -601,14 +609,14 @@
               <w:spacing w:after="0"/>
               <w:ind w:left="720"/>
               <w:rPr>
-                <w:rFonts w:asciiTheme="majorHAnsi" w:hAnsiTheme="majorHAnsi"/>
+                <w:rFonts w:ascii="Cambria" w:hAnsi="Cambria"/>
                 <w:sz w:val="24"/>
                 <w:szCs w:val="24"/>
               </w:rPr>
             </w:pPr>
             <w:r>
               <w:rPr>
-                <w:rFonts w:asciiTheme="majorHAnsi" w:hAnsiTheme="majorHAnsi"/>
+                <w:rFonts w:ascii="Cambria" w:hAnsi="Cambria"/>
                 <w:sz w:val="24"/>
                 <w:szCs w:val="24"/>
               </w:rPr>
@@ -619,7 +627,7 @@
             <w:pPr>
               <w:spacing w:after="0"/>
               <w:rPr>
-                <w:rFonts w:asciiTheme="majorHAnsi" w:hAnsiTheme="majorHAnsi"/>
+                <w:rFonts w:ascii="Cambria" w:hAnsi="Cambria"/>
                 <w:b/>
                 <w:sz w:val="24"/>
                 <w:szCs w:val="24"/>
@@ -627,7 +635,7 @@
             </w:pPr>
             <w:r>
               <w:rPr>
-                <w:rFonts w:asciiTheme="majorHAnsi" w:hAnsiTheme="majorHAnsi"/>
+                <w:rFonts w:ascii="Cambria" w:hAnsi="Cambria"/>
                 <w:b/>
                 <w:sz w:val="24"/>
                 <w:szCs w:val="24"/>
@@ -639,7 +647,7 @@
             <w:pPr>
               <w:spacing w:after="0"/>
               <w:rPr>
-                <w:rFonts w:asciiTheme="majorHAnsi" w:hAnsiTheme="majorHAnsi"/>
+                <w:rFonts w:ascii="Cambria" w:hAnsi="Cambria"/>
                 <w:b/>
                 <w:sz w:val="24"/>
                 <w:szCs w:val="24"/>
@@ -647,67 +655,19 @@
             </w:pPr>
             <w:r>
               <w:rPr>
-                <w:rFonts w:asciiTheme="majorHAnsi" w:hAnsiTheme="majorHAnsi"/>
+                <w:rFonts w:ascii="Cambria" w:hAnsi="Cambria"/>
                 <w:sz w:val="24"/>
                 <w:szCs w:val="24"/>
               </w:rPr>
               <w:tab/>
-              <w:t>This use</w:t>
-            </w:r>
-            <w:r>
-              <w:rPr>
-                <w:rFonts w:asciiTheme="majorHAnsi" w:hAnsiTheme="majorHAnsi"/>
-                <w:sz w:val="24"/>
-                <w:szCs w:val="24"/>
-              </w:rPr>
-              <w:t xml:space="preserve"> </w:t>
-            </w:r>
-            <w:r>
-              <w:rPr>
-                <w:rFonts w:asciiTheme="majorHAnsi" w:hAnsiTheme="majorHAnsi"/>
-                <w:sz w:val="24"/>
-                <w:szCs w:val="24"/>
-              </w:rPr>
-              <w:t xml:space="preserve">case allows </w:t>
-            </w:r>
-            <w:r>
-              <w:rPr>
-                <w:rFonts w:asciiTheme="majorHAnsi" w:hAnsiTheme="majorHAnsi"/>
-                <w:sz w:val="24"/>
-                <w:szCs w:val="24"/>
-              </w:rPr>
-              <w:t>engineer</w:t>
-            </w:r>
-            <w:r>
-              <w:rPr>
-                <w:rFonts w:asciiTheme="majorHAnsi" w:hAnsiTheme="majorHAnsi"/>
-                <w:sz w:val="24"/>
-                <w:szCs w:val="24"/>
-              </w:rPr>
-              <w:t xml:space="preserve"> to </w:t>
-            </w:r>
-            <w:r>
-              <w:rPr>
-                <w:rFonts w:asciiTheme="majorHAnsi" w:hAnsiTheme="majorHAnsi"/>
-                <w:sz w:val="24"/>
-                <w:szCs w:val="24"/>
-              </w:rPr>
-              <w:t>add new knowledge</w:t>
-            </w:r>
-            <w:r>
-              <w:rPr>
-                <w:rFonts w:asciiTheme="majorHAnsi" w:hAnsiTheme="majorHAnsi"/>
-                <w:sz w:val="24"/>
-                <w:szCs w:val="24"/>
-              </w:rPr>
-              <w:t xml:space="preserve"> to the system.</w:t>
+              <w:t>This use case allows engineer to add new knowledge to the system.</w:t>
             </w:r>
           </w:p>
           <w:p>
             <w:pPr>
               <w:spacing w:after="0"/>
               <w:rPr>
-                <w:rFonts w:asciiTheme="majorHAnsi" w:hAnsiTheme="majorHAnsi"/>
+                <w:rFonts w:ascii="Cambria" w:hAnsi="Cambria"/>
                 <w:b/>
                 <w:bCs/>
                 <w:sz w:val="24"/>
@@ -716,7 +676,7 @@
             </w:pPr>
             <w:r>
               <w:rPr>
-                <w:rFonts w:asciiTheme="majorHAnsi" w:hAnsiTheme="majorHAnsi"/>
+                <w:rFonts w:ascii="Cambria" w:hAnsi="Cambria"/>
                 <w:b/>
                 <w:bCs/>
                 <w:sz w:val="24"/>
@@ -729,7 +689,7 @@
             <w:pPr>
               <w:spacing w:after="0"/>
               <w:rPr>
-                <w:rFonts w:asciiTheme="majorHAnsi" w:hAnsiTheme="majorHAnsi"/>
+                <w:rFonts w:ascii="Cambria" w:hAnsi="Cambria"/>
                 <w:b/>
                 <w:sz w:val="24"/>
                 <w:szCs w:val="24"/>
@@ -737,34 +697,19 @@
             </w:pPr>
             <w:r>
               <w:rPr>
-                <w:rFonts w:asciiTheme="majorHAnsi" w:hAnsiTheme="majorHAnsi"/>
+                <w:rFonts w:ascii="Cambria" w:hAnsi="Cambria"/>
                 <w:sz w:val="24"/>
                 <w:szCs w:val="24"/>
               </w:rPr>
               <w:tab/>
-            </w:r>
-            <w:r>
-              <w:rPr>
-                <w:rFonts w:asciiTheme="majorHAnsi" w:hAnsiTheme="majorHAnsi"/>
-                <w:sz w:val="24"/>
-                <w:szCs w:val="24"/>
-              </w:rPr>
-              <w:t>New knowledge is added in</w:t>
-            </w:r>
-            <w:r>
-              <w:rPr>
-                <w:rFonts w:asciiTheme="majorHAnsi" w:hAnsiTheme="majorHAnsi"/>
-                <w:sz w:val="24"/>
-                <w:szCs w:val="24"/>
-              </w:rPr>
-              <w:t>to system.</w:t>
+              <w:t>New knowledge is added into system.</w:t>
             </w:r>
           </w:p>
           <w:p>
             <w:pPr>
               <w:spacing w:after="0"/>
               <w:rPr>
-                <w:rFonts w:asciiTheme="majorHAnsi" w:hAnsiTheme="majorHAnsi"/>
+                <w:rFonts w:ascii="Cambria" w:hAnsi="Cambria"/>
                 <w:b/>
                 <w:sz w:val="24"/>
                 <w:szCs w:val="24"/>
@@ -772,7 +717,7 @@
             </w:pPr>
             <w:r>
               <w:rPr>
-                <w:rFonts w:asciiTheme="majorHAnsi" w:hAnsiTheme="majorHAnsi"/>
+                <w:rFonts w:ascii="Cambria" w:hAnsi="Cambria"/>
                 <w:b/>
                 <w:bCs/>
                 <w:sz w:val="24"/>
@@ -790,81 +735,25 @@
               </w:numPr>
               <w:spacing w:after="0" w:line="276" w:lineRule="auto"/>
               <w:rPr>
-                <w:rFonts w:asciiTheme="majorHAnsi" w:hAnsiTheme="majorHAnsi"/>
+                <w:rFonts w:ascii="Cambria" w:hAnsi="Cambria"/>
                 <w:sz w:val="24"/>
                 <w:szCs w:val="24"/>
               </w:rPr>
             </w:pPr>
             <w:r>
               <w:rPr>
-                <w:rFonts w:asciiTheme="majorHAnsi" w:hAnsiTheme="majorHAnsi"/>
-                <w:sz w:val="24"/>
-                <w:szCs w:val="24"/>
-              </w:rPr>
-              <w:t>User</w:t>
-            </w:r>
-            <w:r>
-              <w:rPr>
-                <w:rFonts w:asciiTheme="majorHAnsi" w:hAnsiTheme="majorHAnsi"/>
-                <w:sz w:val="24"/>
-                <w:szCs w:val="24"/>
-              </w:rPr>
-              <w:t xml:space="preserve"> </w:t>
-            </w:r>
-            <w:r>
-              <w:rPr>
-                <w:rFonts w:asciiTheme="majorHAnsi" w:hAnsiTheme="majorHAnsi"/>
-                <w:sz w:val="24"/>
-                <w:szCs w:val="24"/>
-              </w:rPr>
-              <w:t>clicks on</w:t>
-            </w:r>
-            <w:r>
-              <w:rPr>
-                <w:rFonts w:asciiTheme="majorHAnsi" w:hAnsiTheme="majorHAnsi"/>
-                <w:sz w:val="24"/>
-                <w:szCs w:val="24"/>
-              </w:rPr>
-              <w:t xml:space="preserve"> </w:t>
-            </w:r>
-            <w:r>
-              <w:rPr>
-                <w:rFonts w:asciiTheme="majorHAnsi" w:hAnsiTheme="majorHAnsi"/>
-                <w:sz w:val="24"/>
-                <w:szCs w:val="24"/>
-              </w:rPr>
-              <w:t>“Add new knowledge”</w:t>
-            </w:r>
-            <w:r>
-              <w:rPr>
-                <w:rFonts w:asciiTheme="majorHAnsi" w:hAnsiTheme="majorHAnsi"/>
-                <w:sz w:val="24"/>
-                <w:szCs w:val="24"/>
-              </w:rPr>
-              <w:t xml:space="preserve"> button on </w:t>
-            </w:r>
-            <w:r>
-              <w:rPr>
-                <w:rFonts w:asciiTheme="majorHAnsi" w:hAnsiTheme="majorHAnsi"/>
-                <w:sz w:val="24"/>
-                <w:szCs w:val="24"/>
-              </w:rPr>
-              <w:t>“Knowledge”</w:t>
-            </w:r>
-            <w:r>
-              <w:rPr>
-                <w:rFonts w:asciiTheme="majorHAnsi" w:hAnsiTheme="majorHAnsi"/>
-                <w:sz w:val="24"/>
-                <w:szCs w:val="24"/>
-              </w:rPr>
-              <w:t xml:space="preserve"> screen.</w:t>
+                <w:rFonts w:ascii="Cambria" w:hAnsi="Cambria"/>
+                <w:sz w:val="24"/>
+                <w:szCs w:val="24"/>
+              </w:rPr>
+              <w:t>User clicks on “Add new knowledge” button on “Knowledge” screen.</w:t>
             </w:r>
           </w:p>
           <w:p>
             <w:pPr>
               <w:spacing w:after="0"/>
               <w:rPr>
-                <w:rFonts w:asciiTheme="majorHAnsi" w:hAnsiTheme="majorHAnsi"/>
+                <w:rFonts w:ascii="Cambria" w:hAnsi="Cambria"/>
                 <w:b/>
                 <w:bCs/>
                 <w:sz w:val="24"/>
@@ -873,7 +762,7 @@
             </w:pPr>
             <w:r>
               <w:rPr>
-                <w:rFonts w:asciiTheme="majorHAnsi" w:hAnsiTheme="majorHAnsi"/>
+                <w:rFonts w:ascii="Cambria" w:hAnsi="Cambria"/>
                 <w:b/>
                 <w:bCs/>
                 <w:sz w:val="24"/>
@@ -891,14 +780,14 @@
               </w:numPr>
               <w:spacing w:after="0" w:line="276" w:lineRule="auto"/>
               <w:rPr>
-                <w:rFonts w:asciiTheme="majorHAnsi" w:hAnsiTheme="majorHAnsi"/>
+                <w:rFonts w:ascii="Cambria" w:hAnsi="Cambria"/>
                 <w:sz w:val="24"/>
                 <w:szCs w:val="24"/>
               </w:rPr>
             </w:pPr>
             <w:r>
               <w:rPr>
-                <w:rFonts w:asciiTheme="majorHAnsi" w:hAnsiTheme="majorHAnsi"/>
+                <w:rFonts w:ascii="Cambria" w:hAnsi="Cambria"/>
                 <w:sz w:val="24"/>
                 <w:szCs w:val="24"/>
               </w:rPr>
@@ -909,7 +798,7 @@
             <w:pPr>
               <w:spacing w:after="0"/>
               <w:rPr>
-                <w:rFonts w:asciiTheme="majorHAnsi" w:hAnsiTheme="majorHAnsi"/>
+                <w:rFonts w:ascii="Cambria" w:hAnsi="Cambria"/>
                 <w:b/>
                 <w:bCs/>
                 <w:sz w:val="24"/>
@@ -918,7 +807,7 @@
             </w:pPr>
             <w:r>
               <w:rPr>
-                <w:rFonts w:asciiTheme="majorHAnsi" w:hAnsiTheme="majorHAnsi"/>
+                <w:rFonts w:ascii="Cambria" w:hAnsi="Cambria"/>
                 <w:b/>
                 <w:bCs/>
                 <w:sz w:val="24"/>
@@ -928,7 +817,7 @@
             </w:r>
             <w:r>
               <w:rPr>
-                <w:rFonts w:asciiTheme="majorHAnsi" w:hAnsiTheme="majorHAnsi"/>
+                <w:rFonts w:ascii="Cambria" w:hAnsi="Cambria"/>
                 <w:b/>
                 <w:sz w:val="24"/>
                 <w:szCs w:val="24"/>
@@ -937,7 +826,7 @@
             </w:r>
             <w:r>
               <w:rPr>
-                <w:rFonts w:asciiTheme="majorHAnsi" w:hAnsiTheme="majorHAnsi"/>
+                <w:rFonts w:ascii="Cambria" w:hAnsi="Cambria"/>
                 <w:b/>
                 <w:bCs/>
                 <w:sz w:val="24"/>
@@ -955,14 +844,14 @@
               </w:numPr>
               <w:spacing w:after="0" w:line="276" w:lineRule="auto"/>
               <w:rPr>
-                <w:rFonts w:asciiTheme="majorHAnsi" w:hAnsiTheme="majorHAnsi"/>
+                <w:rFonts w:ascii="Cambria" w:hAnsi="Cambria"/>
                 <w:sz w:val="24"/>
                 <w:szCs w:val="24"/>
               </w:rPr>
             </w:pPr>
             <w:r>
               <w:rPr>
-                <w:rFonts w:asciiTheme="majorHAnsi" w:hAnsiTheme="majorHAnsi"/>
+                <w:rFonts w:ascii="Cambria" w:hAnsi="Cambria"/>
                 <w:b/>
                 <w:sz w:val="24"/>
                 <w:szCs w:val="24"/>
@@ -971,19 +860,11 @@
             </w:r>
             <w:r>
               <w:rPr>
-                <w:rFonts w:asciiTheme="majorHAnsi" w:hAnsiTheme="majorHAnsi"/>
-                <w:sz w:val="24"/>
-                <w:szCs w:val="24"/>
-              </w:rPr>
-              <w:t>: New knowledge is posted on Knowledge screen</w:t>
-            </w:r>
-            <w:r>
-              <w:rPr>
-                <w:rFonts w:asciiTheme="majorHAnsi" w:hAnsiTheme="majorHAnsi"/>
-                <w:sz w:val="24"/>
-                <w:szCs w:val="24"/>
-              </w:rPr>
-              <w:t>.</w:t>
+                <w:rFonts w:ascii="Cambria" w:hAnsi="Cambria"/>
+                <w:sz w:val="24"/>
+                <w:szCs w:val="24"/>
+              </w:rPr>
+              <w:t>: New knowledge is posted on Knowledge screen.</w:t>
             </w:r>
           </w:p>
           <w:p>
@@ -995,14 +876,14 @@
               </w:numPr>
               <w:spacing w:after="0" w:line="276" w:lineRule="auto"/>
               <w:rPr>
-                <w:rFonts w:asciiTheme="majorHAnsi" w:hAnsiTheme="majorHAnsi"/>
+                <w:rFonts w:ascii="Cambria" w:hAnsi="Cambria"/>
                 <w:sz w:val="24"/>
                 <w:szCs w:val="24"/>
               </w:rPr>
             </w:pPr>
             <w:r>
               <w:rPr>
-                <w:rFonts w:asciiTheme="majorHAnsi" w:hAnsiTheme="majorHAnsi"/>
+                <w:rFonts w:ascii="Cambria" w:hAnsi="Cambria"/>
                 <w:b/>
                 <w:sz w:val="24"/>
                 <w:szCs w:val="24"/>
@@ -1011,7 +892,7 @@
             </w:r>
             <w:r>
               <w:rPr>
-                <w:rFonts w:asciiTheme="majorHAnsi" w:hAnsiTheme="majorHAnsi"/>
+                <w:rFonts w:ascii="Cambria" w:hAnsi="Cambria"/>
                 <w:sz w:val="24"/>
                 <w:szCs w:val="24"/>
               </w:rPr>
@@ -1022,7 +903,7 @@
             <w:pPr>
               <w:spacing w:after="0"/>
               <w:rPr>
-                <w:rFonts w:asciiTheme="majorHAnsi" w:hAnsiTheme="majorHAnsi"/>
+                <w:rFonts w:ascii="Cambria" w:hAnsi="Cambria"/>
                 <w:b/>
                 <w:bCs/>
                 <w:sz w:val="24"/>
@@ -1031,7 +912,7 @@
             </w:pPr>
             <w:r>
               <w:rPr>
-                <w:rFonts w:asciiTheme="majorHAnsi" w:hAnsiTheme="majorHAnsi"/>
+                <w:rFonts w:ascii="Cambria" w:hAnsi="Cambria"/>
                 <w:b/>
                 <w:bCs/>
                 <w:sz w:val="24"/>
@@ -1071,14 +952,14 @@
                     <w:ind w:left="0"/>
                     <w:jc w:val="center"/>
                     <w:rPr>
-                      <w:rFonts w:asciiTheme="majorHAnsi" w:hAnsiTheme="majorHAnsi"/>
-                      <w:sz w:val="24"/>
-                      <w:szCs w:val="24"/>
-                    </w:rPr>
-                  </w:pPr>
-                  <w:r>
-                    <w:rPr>
-                      <w:rFonts w:asciiTheme="majorHAnsi" w:hAnsiTheme="majorHAnsi"/>
+                      <w:rFonts w:ascii="Cambria" w:hAnsi="Cambria"/>
+                      <w:sz w:val="24"/>
+                      <w:szCs w:val="24"/>
+                    </w:rPr>
+                  </w:pPr>
+                  <w:r>
+                    <w:rPr>
+                      <w:rFonts w:ascii="Cambria" w:hAnsi="Cambria"/>
                       <w:sz w:val="24"/>
                       <w:szCs w:val="24"/>
                     </w:rPr>
@@ -1105,14 +986,14 @@
                     <w:ind w:left="0"/>
                     <w:jc w:val="center"/>
                     <w:rPr>
-                      <w:rFonts w:asciiTheme="majorHAnsi" w:hAnsiTheme="majorHAnsi"/>
-                      <w:sz w:val="24"/>
-                      <w:szCs w:val="24"/>
-                    </w:rPr>
-                  </w:pPr>
-                  <w:r>
-                    <w:rPr>
-                      <w:rFonts w:asciiTheme="majorHAnsi" w:hAnsiTheme="majorHAnsi"/>
+                      <w:rFonts w:ascii="Cambria" w:hAnsi="Cambria"/>
+                      <w:sz w:val="24"/>
+                      <w:szCs w:val="24"/>
+                    </w:rPr>
+                  </w:pPr>
+                  <w:r>
+                    <w:rPr>
+                      <w:rFonts w:ascii="Cambria" w:hAnsi="Cambria"/>
                       <w:sz w:val="24"/>
                       <w:szCs w:val="24"/>
                     </w:rPr>
@@ -1139,14 +1020,14 @@
                     <w:ind w:left="0"/>
                     <w:jc w:val="center"/>
                     <w:rPr>
-                      <w:rFonts w:asciiTheme="majorHAnsi" w:hAnsiTheme="majorHAnsi"/>
-                      <w:sz w:val="24"/>
-                      <w:szCs w:val="24"/>
-                    </w:rPr>
-                  </w:pPr>
-                  <w:r>
-                    <w:rPr>
-                      <w:rFonts w:asciiTheme="majorHAnsi" w:hAnsiTheme="majorHAnsi"/>
+                      <w:rFonts w:ascii="Cambria" w:hAnsi="Cambria"/>
+                      <w:sz w:val="24"/>
+                      <w:szCs w:val="24"/>
+                    </w:rPr>
+                  </w:pPr>
+                  <w:r>
+                    <w:rPr>
+                      <w:rFonts w:ascii="Cambria" w:hAnsi="Cambria"/>
                       <w:sz w:val="24"/>
                       <w:szCs w:val="24"/>
                     </w:rPr>
@@ -1174,14 +1055,14 @@
                     <w:ind w:left="0"/>
                     <w:jc w:val="center"/>
                     <w:rPr>
-                      <w:rFonts w:asciiTheme="majorHAnsi" w:hAnsiTheme="majorHAnsi"/>
-                      <w:sz w:val="24"/>
-                      <w:szCs w:val="24"/>
-                    </w:rPr>
-                  </w:pPr>
-                  <w:r>
-                    <w:rPr>
-                      <w:rFonts w:asciiTheme="majorHAnsi" w:hAnsiTheme="majorHAnsi"/>
+                      <w:rFonts w:ascii="Cambria" w:hAnsi="Cambria"/>
+                      <w:sz w:val="24"/>
+                      <w:szCs w:val="24"/>
+                    </w:rPr>
+                  </w:pPr>
+                  <w:r>
+                    <w:rPr>
+                      <w:rFonts w:ascii="Cambria" w:hAnsi="Cambria"/>
                       <w:sz w:val="24"/>
                       <w:szCs w:val="24"/>
                     </w:rPr>
@@ -1205,14 +1086,14 @@
                     <w:spacing w:after="0" w:line="240" w:lineRule="auto"/>
                     <w:ind w:left="0"/>
                     <w:rPr>
-                      <w:rFonts w:asciiTheme="majorHAnsi" w:hAnsiTheme="majorHAnsi"/>
-                      <w:sz w:val="24"/>
-                      <w:szCs w:val="24"/>
-                    </w:rPr>
-                  </w:pPr>
-                  <w:r>
-                    <w:rPr>
-                      <w:rFonts w:asciiTheme="majorHAnsi" w:hAnsiTheme="majorHAnsi"/>
+                      <w:rFonts w:ascii="Cambria" w:hAnsi="Cambria"/>
+                      <w:sz w:val="24"/>
+                      <w:szCs w:val="24"/>
+                    </w:rPr>
+                  </w:pPr>
+                  <w:r>
+                    <w:rPr>
+                      <w:rFonts w:ascii="Cambria" w:hAnsi="Cambria"/>
                       <w:sz w:val="24"/>
                       <w:szCs w:val="24"/>
                     </w:rPr>
@@ -1237,50 +1118,18 @@
                     <w:spacing w:after="0" w:line="240" w:lineRule="auto"/>
                     <w:ind w:left="0"/>
                     <w:rPr>
-                      <w:rFonts w:asciiTheme="majorHAnsi" w:hAnsiTheme="majorHAnsi"/>
-                      <w:sz w:val="24"/>
-                      <w:szCs w:val="24"/>
-                    </w:rPr>
-                  </w:pPr>
-                  <w:r>
-                    <w:rPr>
-                      <w:rFonts w:asciiTheme="majorHAnsi" w:hAnsiTheme="majorHAnsi"/>
-                      <w:sz w:val="24"/>
-                      <w:szCs w:val="24"/>
-                    </w:rPr>
-                    <w:t>System display</w:t>
-                  </w:r>
-                  <w:r>
-                    <w:rPr>
-                      <w:rFonts w:asciiTheme="majorHAnsi" w:hAnsiTheme="majorHAnsi"/>
-                      <w:sz w:val="24"/>
-                      <w:szCs w:val="24"/>
-                    </w:rPr>
-                    <w:t>s</w:t>
-                  </w:r>
-                  <w:r>
-                    <w:rPr>
-                      <w:rFonts w:asciiTheme="majorHAnsi" w:hAnsiTheme="majorHAnsi"/>
-                      <w:sz w:val="24"/>
-                      <w:szCs w:val="24"/>
-                    </w:rPr>
-                    <w:t xml:space="preserve"> </w:t>
-                  </w:r>
-                  <w:r>
-                    <w:rPr>
-                      <w:rFonts w:asciiTheme="majorHAnsi" w:hAnsiTheme="majorHAnsi"/>
-                      <w:sz w:val="24"/>
-                      <w:szCs w:val="24"/>
-                    </w:rPr>
-                    <w:t>“Create knowledge”</w:t>
-                  </w:r>
-                  <w:r>
-                    <w:rPr>
-                      <w:rFonts w:asciiTheme="majorHAnsi" w:hAnsiTheme="majorHAnsi"/>
-                      <w:sz w:val="24"/>
-                      <w:szCs w:val="24"/>
-                    </w:rPr>
-                    <w:t xml:space="preserve"> screen:</w:t>
+                      <w:rFonts w:ascii="Cambria" w:hAnsi="Cambria"/>
+                      <w:sz w:val="24"/>
+                      <w:szCs w:val="24"/>
+                    </w:rPr>
+                  </w:pPr>
+                  <w:r>
+                    <w:rPr>
+                      <w:rFonts w:ascii="Cambria" w:hAnsi="Cambria"/>
+                      <w:sz w:val="24"/>
+                      <w:szCs w:val="24"/>
+                    </w:rPr>
+                    <w:t>System displays “Create knowledge” screen:</w:t>
                   </w:r>
                 </w:p>
                 <w:p>
@@ -1292,7 +1141,7 @@
                     <w:spacing w:after="0" w:line="240" w:lineRule="auto"/>
                     <w:ind w:left="0"/>
                     <w:rPr>
-                      <w:rFonts w:asciiTheme="majorHAnsi" w:hAnsiTheme="majorHAnsi"/>
+                      <w:rFonts w:ascii="Cambria" w:hAnsi="Cambria"/>
                       <w:color w:val="FF0000"/>
                       <w:sz w:val="24"/>
                       <w:szCs w:val="24"/>
@@ -1300,27 +1149,11 @@
                   </w:pPr>
                   <w:r>
                     <w:rPr>
-                      <w:rFonts w:asciiTheme="majorHAnsi" w:hAnsiTheme="majorHAnsi"/>
-                      <w:sz w:val="24"/>
-                      <w:szCs w:val="24"/>
-                    </w:rPr>
-                    <w:t>- “Subject</w:t>
-                  </w:r>
-                  <w:r>
-                    <w:rPr>
-                      <w:rFonts w:asciiTheme="majorHAnsi" w:hAnsiTheme="majorHAnsi"/>
-                      <w:sz w:val="24"/>
-                      <w:szCs w:val="24"/>
-                    </w:rPr>
-                    <w:t xml:space="preserve">”: textbox, </w:t>
-                  </w:r>
-                  <w:r>
-                    <w:rPr>
-                      <w:rFonts w:asciiTheme="majorHAnsi" w:hAnsiTheme="majorHAnsi"/>
-                      <w:sz w:val="24"/>
-                      <w:szCs w:val="24"/>
-                    </w:rPr>
-                    <w:t>min length: 4, max length: 50, required.</w:t>
+                      <w:rFonts w:ascii="Cambria" w:hAnsi="Cambria"/>
+                      <w:sz w:val="24"/>
+                      <w:szCs w:val="24"/>
+                    </w:rPr>
+                    <w:t>- “Subject”: textbox, min length: 4, max length: 50, required.</w:t>
                   </w:r>
                 </w:p>
                 <w:p>
@@ -1332,14 +1165,14 @@
                     <w:spacing w:after="0" w:line="240" w:lineRule="auto"/>
                     <w:ind w:left="0"/>
                     <w:rPr>
-                      <w:rFonts w:asciiTheme="majorHAnsi" w:hAnsiTheme="majorHAnsi"/>
-                      <w:sz w:val="24"/>
-                      <w:szCs w:val="24"/>
-                    </w:rPr>
-                  </w:pPr>
-                  <w:r>
-                    <w:rPr>
-                      <w:rFonts w:asciiTheme="majorHAnsi" w:hAnsiTheme="majorHAnsi"/>
+                      <w:rFonts w:ascii="Cambria" w:hAnsi="Cambria"/>
+                      <w:sz w:val="24"/>
+                      <w:szCs w:val="24"/>
+                    </w:rPr>
+                  </w:pPr>
+                  <w:r>
+                    <w:rPr>
+                      <w:rFonts w:ascii="Cambria" w:hAnsi="Cambria"/>
                       <w:sz w:val="24"/>
                       <w:szCs w:val="24"/>
                     </w:rPr>
@@ -1347,7 +1180,7 @@
                   </w:r>
                   <w:r>
                     <w:rPr>
-                      <w:rFonts w:asciiTheme="majorHAnsi" w:hAnsiTheme="majorHAnsi"/>
+                      <w:rFonts w:ascii="Cambria" w:hAnsi="Cambria"/>
                       <w:color w:val="FF0000"/>
                       <w:sz w:val="24"/>
                       <w:szCs w:val="24"/>
@@ -1356,7 +1189,7 @@
                   </w:r>
                   <w:r>
                     <w:rPr>
-                      <w:rFonts w:asciiTheme="majorHAnsi" w:hAnsiTheme="majorHAnsi"/>
+                      <w:rFonts w:ascii="Cambria" w:hAnsi="Cambria"/>
                       <w:sz w:val="24"/>
                       <w:szCs w:val="24"/>
                     </w:rPr>
@@ -1364,7 +1197,7 @@
                   </w:r>
                   <w:r>
                     <w:rPr>
-                      <w:rFonts w:asciiTheme="majorHAnsi" w:hAnsiTheme="majorHAnsi"/>
+                      <w:rFonts w:ascii="Cambria" w:hAnsi="Cambria"/>
                       <w:color w:val="FF0000"/>
                       <w:sz w:val="24"/>
                       <w:szCs w:val="24"/>
@@ -1381,75 +1214,36 @@
                     <w:spacing w:after="0" w:line="240" w:lineRule="auto"/>
                     <w:ind w:left="0"/>
                     <w:rPr>
-                      <w:rFonts w:asciiTheme="majorHAnsi" w:hAnsiTheme="majorHAnsi"/>
-                      <w:sz w:val="24"/>
-                      <w:szCs w:val="24"/>
-                    </w:rPr>
-                  </w:pPr>
-                  <w:r>
-                    <w:rPr>
-                      <w:rFonts w:asciiTheme="majorHAnsi" w:hAnsiTheme="majorHAnsi"/>
-                      <w:sz w:val="24"/>
-                      <w:szCs w:val="24"/>
-                    </w:rPr>
-                    <w:lastRenderedPageBreak/>
-                    <w:t>- “Description</w:t>
-                  </w:r>
-                  <w:r>
-                    <w:rPr>
-                      <w:rFonts w:asciiTheme="majorHAnsi" w:hAnsiTheme="majorHAnsi"/>
-                      <w:sz w:val="24"/>
-                      <w:szCs w:val="24"/>
-                    </w:rPr>
-                    <w:t>”: text</w:t>
-                  </w:r>
-                  <w:r>
-                    <w:rPr>
-                      <w:rFonts w:asciiTheme="majorHAnsi" w:hAnsiTheme="majorHAnsi"/>
-                      <w:sz w:val="24"/>
-                      <w:szCs w:val="24"/>
-                    </w:rPr>
-                    <w:t>area</w:t>
-                  </w:r>
-                  <w:r>
-                    <w:rPr>
-                      <w:rFonts w:asciiTheme="majorHAnsi" w:hAnsiTheme="majorHAnsi"/>
-                      <w:sz w:val="24"/>
-                      <w:szCs w:val="24"/>
-                    </w:rPr>
-                    <w:t>, min length: 6, max length</w:t>
-                  </w:r>
-                  <w:r>
-                    <w:rPr>
-                      <w:rFonts w:asciiTheme="majorHAnsi" w:hAnsiTheme="majorHAnsi"/>
-                      <w:sz w:val="24"/>
-                      <w:szCs w:val="24"/>
-                    </w:rPr>
-                    <w:t>:</w:t>
-                  </w:r>
-                  <w:r>
-                    <w:rPr>
-                      <w:rFonts w:asciiTheme="majorHAnsi" w:hAnsiTheme="majorHAnsi"/>
-                      <w:sz w:val="24"/>
-                      <w:szCs w:val="24"/>
-                    </w:rPr>
-                    <w:t xml:space="preserve"> </w:t>
-                  </w:r>
-                  <w:r>
-                    <w:rPr>
-                      <w:rFonts w:asciiTheme="majorHAnsi" w:hAnsiTheme="majorHAnsi"/>
-                      <w:sz w:val="24"/>
-                      <w:szCs w:val="24"/>
-                    </w:rPr>
-                    <w:t>2</w:t>
-                  </w:r>
-                  <w:r>
-                    <w:rPr>
-                      <w:rFonts w:asciiTheme="majorHAnsi" w:hAnsiTheme="majorHAnsi"/>
-                      <w:sz w:val="24"/>
-                      <w:szCs w:val="24"/>
-                    </w:rPr>
-                    <w:t>50.</w:t>
+                      <w:rFonts w:ascii="Cambria" w:hAnsi="Cambria"/>
+                      <w:sz w:val="24"/>
+                      <w:szCs w:val="24"/>
+                    </w:rPr>
+                  </w:pPr>
+                  <w:r>
+                    <w:rPr>
+                      <w:rFonts w:ascii="Cambria" w:hAnsi="Cambria"/>
+                      <w:sz w:val="24"/>
+                      <w:szCs w:val="24"/>
+                    </w:rPr>
+                    <w:t xml:space="preserve">- “Content”: </w:t>
+                  </w:r>
+                  <w:proofErr w:type="spellStart"/>
+                  <w:r>
+                    <w:rPr>
+                      <w:rFonts w:ascii="Cambria" w:hAnsi="Cambria"/>
+                      <w:sz w:val="24"/>
+                      <w:szCs w:val="24"/>
+                    </w:rPr>
+                    <w:t>textarea</w:t>
+                  </w:r>
+                  <w:proofErr w:type="spellEnd"/>
+                  <w:r>
+                    <w:rPr>
+                      <w:rFonts w:ascii="Cambria" w:hAnsi="Cambria"/>
+                      <w:sz w:val="24"/>
+                      <w:szCs w:val="24"/>
+                    </w:rPr>
+                    <w:t>, min length: 4.</w:t>
                   </w:r>
                 </w:p>
                 <w:p>
@@ -1461,42 +1255,19 @@
                     <w:spacing w:after="0" w:line="240" w:lineRule="auto"/>
                     <w:ind w:left="0"/>
                     <w:rPr>
-                      <w:rFonts w:asciiTheme="majorHAnsi" w:hAnsiTheme="majorHAnsi"/>
-                      <w:sz w:val="24"/>
-                      <w:szCs w:val="24"/>
-                    </w:rPr>
-                  </w:pPr>
-                  <w:r>
-                    <w:rPr>
-                      <w:rFonts w:asciiTheme="majorHAnsi" w:hAnsiTheme="majorHAnsi"/>
-                      <w:sz w:val="24"/>
-                      <w:szCs w:val="24"/>
-                    </w:rPr>
-                    <w:t>- “Content</w:t>
-                  </w:r>
-                  <w:r>
-                    <w:rPr>
-                      <w:rFonts w:asciiTheme="majorHAnsi" w:hAnsiTheme="majorHAnsi"/>
-                      <w:sz w:val="24"/>
-                      <w:szCs w:val="24"/>
-                    </w:rPr>
-                    <w:t>”: text</w:t>
-                  </w:r>
-                  <w:r>
-                    <w:rPr>
-                      <w:rFonts w:asciiTheme="majorHAnsi" w:hAnsiTheme="majorHAnsi"/>
-                      <w:sz w:val="24"/>
-                      <w:szCs w:val="24"/>
-                    </w:rPr>
-                    <w:t>area, min length: 4</w:t>
-                  </w:r>
-                  <w:r>
-                    <w:rPr>
-                      <w:rFonts w:asciiTheme="majorHAnsi" w:hAnsiTheme="majorHAnsi"/>
-                      <w:sz w:val="24"/>
-                      <w:szCs w:val="24"/>
-                    </w:rPr>
-                    <w:t>.</w:t>
+                      <w:rFonts w:ascii="Cambria" w:hAnsi="Cambria"/>
+                      <w:sz w:val="24"/>
+                      <w:szCs w:val="24"/>
+                    </w:rPr>
+                  </w:pPr>
+                  <w:r>
+                    <w:rPr>
+                      <w:rFonts w:ascii="Cambria" w:hAnsi="Cambria"/>
+                      <w:sz w:val="24"/>
+                      <w:szCs w:val="24"/>
+                    </w:rPr>
+                    <w:lastRenderedPageBreak/>
+                    <w:t>- “Post”: button.</w:t>
                   </w:r>
                 </w:p>
                 <w:p>
@@ -1508,53 +1279,14 @@
                     <w:spacing w:after="0" w:line="240" w:lineRule="auto"/>
                     <w:ind w:left="0"/>
                     <w:rPr>
-                      <w:rFonts w:asciiTheme="majorHAnsi" w:hAnsiTheme="majorHAnsi"/>
-                      <w:sz w:val="24"/>
-                      <w:szCs w:val="24"/>
-                    </w:rPr>
-                  </w:pPr>
-                  <w:r>
-                    <w:rPr>
-                      <w:rFonts w:asciiTheme="majorHAnsi" w:hAnsiTheme="majorHAnsi"/>
-                      <w:sz w:val="24"/>
-                      <w:szCs w:val="24"/>
-                    </w:rPr>
-                    <w:t>- “Post</w:t>
-                  </w:r>
-                  <w:r>
-                    <w:rPr>
-                      <w:rFonts w:asciiTheme="majorHAnsi" w:hAnsiTheme="majorHAnsi"/>
-                      <w:sz w:val="24"/>
-                      <w:szCs w:val="24"/>
-                    </w:rPr>
-                    <w:t xml:space="preserve">”: </w:t>
-                  </w:r>
-                  <w:r>
-                    <w:rPr>
-                      <w:rFonts w:asciiTheme="majorHAnsi" w:hAnsiTheme="majorHAnsi"/>
-                      <w:sz w:val="24"/>
-                      <w:szCs w:val="24"/>
-                    </w:rPr>
-                    <w:t>button.</w:t>
-                  </w:r>
-                </w:p>
-                <w:p>
-                  <w:pPr>
-                    <w:pStyle w:val="ListParagraph"/>
-                    <w:tabs>
-                      <w:tab w:val="center" w:pos="1663"/>
-                    </w:tabs>
-                    <w:spacing w:after="0" w:line="240" w:lineRule="auto"/>
-                    <w:ind w:left="0"/>
-                    <w:rPr>
-                      <w:rFonts w:asciiTheme="majorHAnsi" w:hAnsiTheme="majorHAnsi"/>
-                      <w:sz w:val="24"/>
-                      <w:szCs w:val="24"/>
-                    </w:rPr>
-                  </w:pPr>
-                  <w:r>
-                    <w:rPr>
-                      <w:rFonts w:asciiTheme="majorHAnsi" w:hAnsiTheme="majorHAnsi"/>
+                      <w:rFonts w:ascii="Cambria" w:hAnsi="Cambria"/>
+                      <w:sz w:val="24"/>
+                      <w:szCs w:val="24"/>
+                    </w:rPr>
+                  </w:pPr>
+                  <w:r>
+                    <w:rPr>
+                      <w:rFonts w:ascii="Cambria" w:hAnsi="Cambria"/>
                       <w:sz w:val="24"/>
                       <w:szCs w:val="24"/>
                     </w:rPr>
@@ -1582,14 +1314,14 @@
                     <w:ind w:left="0"/>
                     <w:jc w:val="center"/>
                     <w:rPr>
-                      <w:rFonts w:asciiTheme="majorHAnsi" w:hAnsiTheme="majorHAnsi"/>
-                      <w:sz w:val="24"/>
-                      <w:szCs w:val="24"/>
-                    </w:rPr>
-                  </w:pPr>
-                  <w:r>
-                    <w:rPr>
-                      <w:rFonts w:asciiTheme="majorHAnsi" w:hAnsiTheme="majorHAnsi"/>
+                      <w:rFonts w:ascii="Cambria" w:hAnsi="Cambria"/>
+                      <w:sz w:val="24"/>
+                      <w:szCs w:val="24"/>
+                    </w:rPr>
+                  </w:pPr>
+                  <w:r>
+                    <w:rPr>
+                      <w:rFonts w:ascii="Cambria" w:hAnsi="Cambria"/>
                       <w:sz w:val="24"/>
                       <w:szCs w:val="24"/>
                     </w:rPr>
@@ -1615,34 +1347,46 @@
                     <w:spacing w:after="0" w:line="240" w:lineRule="auto"/>
                     <w:ind w:left="0"/>
                     <w:rPr>
-                      <w:rFonts w:asciiTheme="majorHAnsi" w:hAnsiTheme="majorHAnsi"/>
-                      <w:sz w:val="24"/>
-                      <w:szCs w:val="24"/>
-                    </w:rPr>
-                  </w:pPr>
-                  <w:r>
-                    <w:rPr>
-                      <w:rFonts w:asciiTheme="majorHAnsi" w:hAnsiTheme="majorHAnsi"/>
-                      <w:sz w:val="24"/>
-                      <w:szCs w:val="24"/>
-                    </w:rPr>
-                    <w:t>Inputs fields, then clicks on “Post</w:t>
-                  </w:r>
-                  <w:r>
-                    <w:rPr>
-                      <w:rFonts w:asciiTheme="majorHAnsi" w:hAnsiTheme="majorHAnsi"/>
-                      <w:sz w:val="24"/>
-                      <w:szCs w:val="24"/>
-                    </w:rPr>
-                    <w:t>” button</w:t>
-                  </w:r>
-                  <w:r>
-                    <w:rPr>
-                      <w:rFonts w:asciiTheme="majorHAnsi" w:hAnsiTheme="majorHAnsi"/>
-                      <w:sz w:val="24"/>
-                      <w:szCs w:val="24"/>
-                    </w:rPr>
-                    <w:t>.</w:t>
+                      <w:rFonts w:ascii="Cambria" w:hAnsi="Cambria"/>
+                      <w:sz w:val="24"/>
+                      <w:szCs w:val="24"/>
+                    </w:rPr>
+                  </w:pPr>
+                  <w:r>
+                    <w:rPr>
+                      <w:rFonts w:ascii="Cambria" w:hAnsi="Cambria"/>
+                      <w:sz w:val="24"/>
+                      <w:szCs w:val="24"/>
+                    </w:rPr>
+                    <w:t>Inputs fields, then clicks on “Post” button.</w:t>
+                  </w:r>
+                </w:p>
+                <w:p>
+                  <w:pPr>
+                    <w:pStyle w:val="ListParagraph"/>
+                    <w:spacing w:after="0" w:line="240" w:lineRule="auto"/>
+                    <w:ind w:left="0"/>
+                    <w:rPr>
+                      <w:rFonts w:ascii="Cambria" w:hAnsi="Cambria"/>
+                      <w:sz w:val="24"/>
+                      <w:szCs w:val="24"/>
+                    </w:rPr>
+                  </w:pPr>
+                  <w:r>
+                    <w:rPr>
+                      <w:rFonts w:ascii="Cambria" w:hAnsi="Cambria"/>
+                      <w:sz w:val="24"/>
+                      <w:szCs w:val="24"/>
+                    </w:rPr>
+                    <w:t>[Alternative 1</w:t>
+                  </w:r>
+                  <w:r>
+                    <w:rPr>
+                      <w:rFonts w:ascii="Cambria" w:hAnsi="Cambria"/>
+                      <w:sz w:val="24"/>
+                      <w:szCs w:val="24"/>
+                    </w:rPr>
+                    <w:t>]</w:t>
                   </w:r>
                 </w:p>
               </w:tc>
@@ -1663,14 +1407,14 @@
                     <w:spacing w:after="0" w:line="240" w:lineRule="auto"/>
                     <w:ind w:left="0"/>
                     <w:rPr>
-                      <w:rFonts w:asciiTheme="majorHAnsi" w:hAnsiTheme="majorHAnsi"/>
-                      <w:sz w:val="24"/>
-                      <w:szCs w:val="24"/>
-                    </w:rPr>
-                  </w:pPr>
-                  <w:r>
-                    <w:rPr>
-                      <w:rFonts w:asciiTheme="majorHAnsi" w:hAnsiTheme="majorHAnsi"/>
+                      <w:rFonts w:ascii="Cambria" w:hAnsi="Cambria"/>
+                      <w:sz w:val="24"/>
+                      <w:szCs w:val="24"/>
+                    </w:rPr>
+                  </w:pPr>
+                  <w:r>
+                    <w:rPr>
+                      <w:rFonts w:ascii="Cambria" w:hAnsi="Cambria"/>
                       <w:sz w:val="24"/>
                       <w:szCs w:val="24"/>
                     </w:rPr>
@@ -1683,14 +1427,14 @@
                     <w:spacing w:after="0" w:line="240" w:lineRule="auto"/>
                     <w:ind w:left="0"/>
                     <w:rPr>
-                      <w:rFonts w:asciiTheme="majorHAnsi" w:hAnsiTheme="majorHAnsi"/>
-                      <w:sz w:val="24"/>
-                      <w:szCs w:val="24"/>
-                    </w:rPr>
-                  </w:pPr>
-                  <w:r>
-                    <w:rPr>
-                      <w:rFonts w:asciiTheme="majorHAnsi" w:hAnsiTheme="majorHAnsi"/>
+                      <w:rFonts w:ascii="Cambria" w:hAnsi="Cambria"/>
+                      <w:sz w:val="24"/>
+                      <w:szCs w:val="24"/>
+                    </w:rPr>
+                  </w:pPr>
+                  <w:r>
+                    <w:rPr>
+                      <w:rFonts w:ascii="Cambria" w:hAnsi="Cambria"/>
                       <w:sz w:val="24"/>
                       <w:szCs w:val="24"/>
                     </w:rPr>
@@ -1703,14 +1447,14 @@
                     <w:spacing w:after="0" w:line="240" w:lineRule="auto"/>
                     <w:ind w:left="0"/>
                     <w:rPr>
-                      <w:rFonts w:asciiTheme="majorHAnsi" w:hAnsiTheme="majorHAnsi"/>
-                      <w:sz w:val="24"/>
-                      <w:szCs w:val="24"/>
-                    </w:rPr>
-                  </w:pPr>
-                  <w:r>
-                    <w:rPr>
-                      <w:rFonts w:asciiTheme="majorHAnsi" w:hAnsiTheme="majorHAnsi"/>
+                      <w:rFonts w:ascii="Cambria" w:hAnsi="Cambria"/>
+                      <w:sz w:val="24"/>
+                      <w:szCs w:val="24"/>
+                    </w:rPr>
+                  </w:pPr>
+                  <w:r>
+                    <w:rPr>
+                      <w:rFonts w:ascii="Cambria" w:hAnsi="Cambria"/>
                       <w:sz w:val="24"/>
                       <w:szCs w:val="24"/>
                     </w:rPr>
@@ -1723,38 +1467,18 @@
                     <w:spacing w:after="0" w:line="240" w:lineRule="auto"/>
                     <w:ind w:left="0"/>
                     <w:rPr>
-                      <w:rFonts w:asciiTheme="majorHAnsi" w:hAnsiTheme="majorHAnsi"/>
-                      <w:sz w:val="24"/>
-                      <w:szCs w:val="24"/>
-                    </w:rPr>
-                  </w:pPr>
-                  <w:r>
-                    <w:rPr>
-                      <w:rFonts w:asciiTheme="majorHAnsi" w:hAnsiTheme="majorHAnsi"/>
+                      <w:rFonts w:ascii="Cambria" w:hAnsi="Cambria"/>
+                      <w:sz w:val="24"/>
+                      <w:szCs w:val="24"/>
+                    </w:rPr>
+                  </w:pPr>
+                  <w:r>
+                    <w:rPr>
+                      <w:rFonts w:ascii="Cambria" w:hAnsi="Cambria"/>
                       <w:sz w:val="24"/>
                       <w:szCs w:val="24"/>
                     </w:rPr>
                     <w:t>- “Cancel”: button.</w:t>
-                  </w:r>
-                </w:p>
-                <w:p>
-                  <w:pPr>
-                    <w:pStyle w:val="ListParagraph"/>
-                    <w:spacing w:after="0" w:line="240" w:lineRule="auto"/>
-                    <w:ind w:left="0"/>
-                    <w:rPr>
-                      <w:rFonts w:asciiTheme="majorHAnsi" w:hAnsiTheme="majorHAnsi"/>
-                      <w:sz w:val="24"/>
-                      <w:szCs w:val="24"/>
-                    </w:rPr>
-                  </w:pPr>
-                  <w:r>
-                    <w:rPr>
-                      <w:rFonts w:asciiTheme="majorHAnsi" w:hAnsiTheme="majorHAnsi"/>
-                      <w:sz w:val="24"/>
-                      <w:szCs w:val="24"/>
-                    </w:rPr>
-                    <w:t>[Alternative 1,2]</w:t>
                   </w:r>
                 </w:p>
               </w:tc>
@@ -1777,14 +1501,14 @@
                     <w:ind w:left="0"/>
                     <w:jc w:val="center"/>
                     <w:rPr>
-                      <w:rFonts w:asciiTheme="majorHAnsi" w:hAnsiTheme="majorHAnsi"/>
-                      <w:sz w:val="24"/>
-                      <w:szCs w:val="24"/>
-                    </w:rPr>
-                  </w:pPr>
-                  <w:r>
-                    <w:rPr>
-                      <w:rFonts w:asciiTheme="majorHAnsi" w:hAnsiTheme="majorHAnsi"/>
+                      <w:rFonts w:ascii="Cambria" w:hAnsi="Cambria"/>
+                      <w:sz w:val="24"/>
+                      <w:szCs w:val="24"/>
+                    </w:rPr>
+                  </w:pPr>
+                  <w:r>
+                    <w:rPr>
+                      <w:rFonts w:ascii="Cambria" w:hAnsi="Cambria"/>
                       <w:sz w:val="24"/>
                       <w:szCs w:val="24"/>
                     </w:rPr>
@@ -1808,18 +1532,46 @@
                     <w:spacing w:after="0" w:line="240" w:lineRule="auto"/>
                     <w:ind w:left="0"/>
                     <w:rPr>
-                      <w:rFonts w:asciiTheme="majorHAnsi" w:hAnsiTheme="majorHAnsi"/>
-                      <w:sz w:val="24"/>
-                      <w:szCs w:val="24"/>
-                    </w:rPr>
-                  </w:pPr>
-                  <w:r>
-                    <w:rPr>
-                      <w:rFonts w:asciiTheme="majorHAnsi" w:hAnsiTheme="majorHAnsi"/>
+                      <w:rFonts w:ascii="Cambria" w:hAnsi="Cambria"/>
+                      <w:sz w:val="24"/>
+                      <w:szCs w:val="24"/>
+                    </w:rPr>
+                  </w:pPr>
+                  <w:r>
+                    <w:rPr>
+                      <w:rFonts w:ascii="Cambria" w:hAnsi="Cambria"/>
                       <w:sz w:val="24"/>
                       <w:szCs w:val="24"/>
                     </w:rPr>
                     <w:t>Clicks on “OK” button.</w:t>
+                  </w:r>
+                </w:p>
+                <w:p>
+                  <w:pPr>
+                    <w:pStyle w:val="ListParagraph"/>
+                    <w:spacing w:after="0" w:line="240" w:lineRule="auto"/>
+                    <w:ind w:left="0"/>
+                    <w:rPr>
+                      <w:rFonts w:ascii="Cambria" w:hAnsi="Cambria"/>
+                      <w:sz w:val="24"/>
+                      <w:szCs w:val="24"/>
+                    </w:rPr>
+                  </w:pPr>
+                  <w:r>
+                    <w:rPr>
+                      <w:rFonts w:ascii="Cambria" w:hAnsi="Cambria"/>
+                      <w:sz w:val="24"/>
+                      <w:szCs w:val="24"/>
+                    </w:rPr>
+                    <w:t>[Alternative 2</w:t>
+                  </w:r>
+                  <w:r>
+                    <w:rPr>
+                      <w:rFonts w:ascii="Cambria" w:hAnsi="Cambria"/>
+                      <w:sz w:val="24"/>
+                      <w:szCs w:val="24"/>
+                    </w:rPr>
+                    <w:t>]</w:t>
                   </w:r>
                 </w:p>
               </w:tc>
@@ -1839,58 +1591,26 @@
                     <w:spacing w:after="0" w:line="240" w:lineRule="auto"/>
                     <w:ind w:left="0"/>
                     <w:rPr>
-                      <w:rFonts w:asciiTheme="majorHAnsi" w:hAnsiTheme="majorHAnsi"/>
-                      <w:sz w:val="24"/>
-                      <w:szCs w:val="24"/>
-                    </w:rPr>
-                  </w:pPr>
-                  <w:r>
-                    <w:rPr>
-                      <w:rFonts w:asciiTheme="majorHAnsi" w:hAnsiTheme="majorHAnsi"/>
-                      <w:sz w:val="24"/>
-                      <w:szCs w:val="24"/>
-                    </w:rPr>
-                    <w:t>New knowledge is added to database and system</w:t>
-                  </w:r>
-                  <w:r>
-                    <w:rPr>
-                      <w:rFonts w:asciiTheme="majorHAnsi" w:hAnsiTheme="majorHAnsi"/>
-                      <w:sz w:val="24"/>
-                      <w:szCs w:val="24"/>
-                    </w:rPr>
-                    <w:t xml:space="preserve"> navigate</w:t>
-                  </w:r>
-                  <w:r>
-                    <w:rPr>
-                      <w:rFonts w:asciiTheme="majorHAnsi" w:hAnsiTheme="majorHAnsi"/>
-                      <w:sz w:val="24"/>
-                      <w:szCs w:val="24"/>
-                    </w:rPr>
-                    <w:t>s</w:t>
-                  </w:r>
-                  <w:r>
-                    <w:rPr>
-                      <w:rFonts w:asciiTheme="majorHAnsi" w:hAnsiTheme="majorHAnsi"/>
-                      <w:sz w:val="24"/>
-                      <w:szCs w:val="24"/>
-                    </w:rPr>
-                    <w:t xml:space="preserve"> to </w:t>
-                  </w:r>
-                  <w:r>
-                    <w:rPr>
-                      <w:rFonts w:asciiTheme="majorHAnsi" w:hAnsiTheme="majorHAnsi"/>
-                      <w:sz w:val="24"/>
-                      <w:szCs w:val="24"/>
-                    </w:rPr>
-                    <w:t>“Knowledge content”</w:t>
-                  </w:r>
-                  <w:r>
-                    <w:rPr>
-                      <w:rFonts w:asciiTheme="majorHAnsi" w:hAnsiTheme="majorHAnsi"/>
-                      <w:sz w:val="24"/>
-                      <w:szCs w:val="24"/>
-                    </w:rPr>
-                    <w:t xml:space="preserve"> screen:</w:t>
+                      <w:rFonts w:ascii="Cambria" w:hAnsi="Cambria"/>
+                      <w:sz w:val="24"/>
+                      <w:szCs w:val="24"/>
+                    </w:rPr>
+                  </w:pPr>
+                  <w:r>
+                    <w:rPr>
+                      <w:rFonts w:ascii="Cambria" w:hAnsi="Cambria"/>
+                      <w:sz w:val="24"/>
+                      <w:szCs w:val="24"/>
+                    </w:rPr>
+                    <w:t>New knowledge is added to database and system navigates to “Knowledge content”</w:t>
+                  </w:r>
+                  <w:r>
+                    <w:rPr>
+                      <w:rFonts w:ascii="Cambria" w:hAnsi="Cambria"/>
+                      <w:sz w:val="24"/>
+                      <w:szCs w:val="24"/>
+                    </w:rPr>
+                    <w:t xml:space="preserve"> screen.</w:t>
                   </w:r>
                 </w:p>
                 <w:p>
@@ -1899,314 +1619,18 @@
                     <w:spacing w:after="0" w:line="240" w:lineRule="auto"/>
                     <w:ind w:left="0"/>
                     <w:rPr>
-                      <w:rFonts w:asciiTheme="majorHAnsi" w:hAnsiTheme="majorHAnsi"/>
-                      <w:sz w:val="24"/>
-                      <w:szCs w:val="24"/>
-                    </w:rPr>
-                  </w:pPr>
-                  <w:r>
-                    <w:rPr>
-                      <w:rFonts w:asciiTheme="majorHAnsi" w:hAnsiTheme="majorHAnsi"/>
-                      <w:sz w:val="24"/>
-                      <w:szCs w:val="24"/>
-                    </w:rPr>
-                    <w:t xml:space="preserve">- </w:t>
-                  </w:r>
-                  <w:r>
-                    <w:rPr>
-                      <w:rFonts w:asciiTheme="majorHAnsi" w:hAnsiTheme="majorHAnsi"/>
-                      <w:sz w:val="24"/>
-                      <w:szCs w:val="24"/>
-                    </w:rPr>
-                    <w:t>“</w:t>
-                  </w:r>
-                  <w:r>
-                    <w:rPr>
-                      <w:rFonts w:asciiTheme="majorHAnsi" w:hAnsiTheme="majorHAnsi"/>
-                      <w:sz w:val="24"/>
-                      <w:szCs w:val="24"/>
-                    </w:rPr>
-                    <w:t>Knowledge</w:t>
-                  </w:r>
-                  <w:r>
-                    <w:rPr>
-                      <w:rFonts w:asciiTheme="majorHAnsi" w:hAnsiTheme="majorHAnsi"/>
-                      <w:sz w:val="24"/>
-                      <w:szCs w:val="24"/>
-                    </w:rPr>
-                    <w:t>”</w:t>
-                  </w:r>
-                  <w:r>
-                    <w:rPr>
-                      <w:rFonts w:asciiTheme="majorHAnsi" w:hAnsiTheme="majorHAnsi"/>
-                      <w:sz w:val="24"/>
-                      <w:szCs w:val="24"/>
-                    </w:rPr>
-                    <w:t xml:space="preserve"> panel:</w:t>
-                  </w:r>
-                </w:p>
-                <w:p>
-                  <w:pPr>
-                    <w:pStyle w:val="ListParagraph"/>
-                    <w:numPr>
-                      <w:ilvl w:val="0"/>
-                      <w:numId w:val="3"/>
-                    </w:numPr>
-                    <w:spacing w:after="0" w:line="240" w:lineRule="auto"/>
-                    <w:rPr>
-                      <w:rFonts w:asciiTheme="majorHAnsi" w:hAnsiTheme="majorHAnsi"/>
-                      <w:sz w:val="24"/>
-                      <w:szCs w:val="24"/>
-                    </w:rPr>
-                  </w:pPr>
-                  <w:r>
-                    <w:rPr>
-                      <w:rFonts w:asciiTheme="majorHAnsi" w:hAnsiTheme="majorHAnsi"/>
-                      <w:sz w:val="24"/>
-                      <w:szCs w:val="24"/>
-                    </w:rPr>
-                    <w:t>“Subject”</w:t>
-                  </w:r>
-                </w:p>
-                <w:p>
-                  <w:pPr>
-                    <w:pStyle w:val="ListParagraph"/>
-                    <w:numPr>
-                      <w:ilvl w:val="0"/>
-                      <w:numId w:val="3"/>
-                    </w:numPr>
-                    <w:spacing w:after="0" w:line="240" w:lineRule="auto"/>
-                    <w:rPr>
-                      <w:rFonts w:asciiTheme="majorHAnsi" w:hAnsiTheme="majorHAnsi"/>
-                      <w:sz w:val="24"/>
-                      <w:szCs w:val="24"/>
-                    </w:rPr>
-                  </w:pPr>
-                  <w:r>
-                    <w:rPr>
-                      <w:rFonts w:asciiTheme="majorHAnsi" w:hAnsiTheme="majorHAnsi"/>
-                      <w:sz w:val="24"/>
-                      <w:szCs w:val="24"/>
-                    </w:rPr>
-                    <w:t>“Project code”</w:t>
-                  </w:r>
-                </w:p>
-                <w:p>
-                  <w:pPr>
-                    <w:pStyle w:val="ListParagraph"/>
-                    <w:numPr>
-                      <w:ilvl w:val="0"/>
-                      <w:numId w:val="3"/>
-                    </w:numPr>
-                    <w:spacing w:after="0" w:line="240" w:lineRule="auto"/>
-                    <w:rPr>
-                      <w:rFonts w:asciiTheme="majorHAnsi" w:hAnsiTheme="majorHAnsi"/>
-                      <w:sz w:val="24"/>
-                      <w:szCs w:val="24"/>
-                    </w:rPr>
-                  </w:pPr>
-                  <w:r>
-                    <w:rPr>
-                      <w:rFonts w:asciiTheme="majorHAnsi" w:hAnsiTheme="majorHAnsi"/>
-                      <w:sz w:val="24"/>
-                      <w:szCs w:val="24"/>
-                    </w:rPr>
-                    <w:t>“Description”</w:t>
-                  </w:r>
-                </w:p>
-                <w:p>
-                  <w:pPr>
-                    <w:pStyle w:val="ListParagraph"/>
-                    <w:spacing w:after="0" w:line="240" w:lineRule="auto"/>
-                    <w:ind w:left="0"/>
-                    <w:rPr>
-                      <w:rFonts w:asciiTheme="majorHAnsi" w:hAnsiTheme="majorHAnsi"/>
-                      <w:sz w:val="24"/>
-                      <w:szCs w:val="24"/>
-                    </w:rPr>
-                  </w:pPr>
-                  <w:r>
-                    <w:rPr>
-                      <w:rFonts w:asciiTheme="majorHAnsi" w:hAnsiTheme="majorHAnsi"/>
-                      <w:sz w:val="24"/>
-                      <w:szCs w:val="24"/>
-                    </w:rPr>
-                    <w:t>- “Comment</w:t>
-                  </w:r>
-                  <w:r>
-                    <w:rPr>
-                      <w:rFonts w:asciiTheme="majorHAnsi" w:hAnsiTheme="majorHAnsi"/>
-                      <w:sz w:val="24"/>
-                      <w:szCs w:val="24"/>
-                    </w:rPr>
-                    <w:t xml:space="preserve">” </w:t>
-                  </w:r>
-                  <w:r>
-                    <w:rPr>
-                      <w:rFonts w:asciiTheme="majorHAnsi" w:hAnsiTheme="majorHAnsi"/>
-                      <w:sz w:val="24"/>
-                      <w:szCs w:val="24"/>
-                    </w:rPr>
-                    <w:t>panel</w:t>
-                  </w:r>
-                  <w:r>
-                    <w:rPr>
-                      <w:rFonts w:asciiTheme="majorHAnsi" w:hAnsiTheme="majorHAnsi"/>
-                      <w:sz w:val="24"/>
-                      <w:szCs w:val="24"/>
-                    </w:rPr>
-                    <w:t>:</w:t>
-                  </w:r>
-                  <w:r>
-                    <w:rPr>
-                      <w:rFonts w:asciiTheme="majorHAnsi" w:hAnsiTheme="majorHAnsi"/>
-                      <w:sz w:val="24"/>
-                      <w:szCs w:val="24"/>
-                    </w:rPr>
-                    <w:t xml:space="preserve"> </w:t>
-                  </w:r>
-                </w:p>
-                <w:p>
-                  <w:pPr>
-                    <w:pStyle w:val="ListParagraph"/>
-                    <w:numPr>
-                      <w:ilvl w:val="0"/>
-                      <w:numId w:val="3"/>
-                    </w:numPr>
-                    <w:spacing w:after="0" w:line="240" w:lineRule="auto"/>
-                    <w:rPr>
-                      <w:rFonts w:asciiTheme="majorHAnsi" w:hAnsiTheme="majorHAnsi"/>
-                      <w:sz w:val="24"/>
-                      <w:szCs w:val="24"/>
-                    </w:rPr>
-                  </w:pPr>
-                  <w:r>
-                    <w:rPr>
-                      <w:rFonts w:asciiTheme="majorHAnsi" w:hAnsiTheme="majorHAnsi"/>
-                      <w:sz w:val="24"/>
-                      <w:szCs w:val="24"/>
-                    </w:rPr>
-                    <w:t>“Subject”</w:t>
-                  </w:r>
-                </w:p>
-                <w:p>
-                  <w:pPr>
-                    <w:pStyle w:val="ListParagraph"/>
-                    <w:numPr>
-                      <w:ilvl w:val="0"/>
-                      <w:numId w:val="3"/>
-                    </w:numPr>
-                    <w:spacing w:after="0" w:line="240" w:lineRule="auto"/>
-                    <w:rPr>
-                      <w:rFonts w:asciiTheme="majorHAnsi" w:hAnsiTheme="majorHAnsi"/>
-                      <w:sz w:val="24"/>
-                      <w:szCs w:val="24"/>
-                    </w:rPr>
-                  </w:pPr>
-                  <w:r>
-                    <w:rPr>
-                      <w:rFonts w:asciiTheme="majorHAnsi" w:hAnsiTheme="majorHAnsi"/>
-                      <w:sz w:val="24"/>
-                      <w:szCs w:val="24"/>
-                    </w:rPr>
-                    <w:t>“Project code”</w:t>
-                  </w:r>
-                </w:p>
-                <w:p>
-                  <w:pPr>
-                    <w:pStyle w:val="ListParagraph"/>
-                    <w:numPr>
-                      <w:ilvl w:val="0"/>
-                      <w:numId w:val="3"/>
-                    </w:numPr>
-                    <w:spacing w:after="0" w:line="240" w:lineRule="auto"/>
-                    <w:rPr>
-                      <w:rFonts w:asciiTheme="majorHAnsi" w:hAnsiTheme="majorHAnsi"/>
-                      <w:sz w:val="24"/>
-                      <w:szCs w:val="24"/>
-                    </w:rPr>
-                  </w:pPr>
-                  <w:r>
-                    <w:rPr>
-                      <w:rFonts w:asciiTheme="majorHAnsi" w:hAnsiTheme="majorHAnsi"/>
-                      <w:sz w:val="24"/>
-                      <w:szCs w:val="24"/>
-                    </w:rPr>
-                    <w:t>“Description”</w:t>
-                  </w:r>
-                </w:p>
-                <w:p>
-                  <w:pPr>
-                    <w:pStyle w:val="ListParagraph"/>
-                    <w:spacing w:after="0" w:line="240" w:lineRule="auto"/>
-                    <w:ind w:left="0"/>
-                    <w:rPr>
-                      <w:rFonts w:asciiTheme="majorHAnsi" w:hAnsiTheme="majorHAnsi"/>
-                      <w:sz w:val="24"/>
-                      <w:szCs w:val="24"/>
-                    </w:rPr>
-                  </w:pPr>
-                  <w:r>
-                    <w:rPr>
-                      <w:rFonts w:asciiTheme="majorHAnsi" w:hAnsiTheme="majorHAnsi"/>
-                      <w:sz w:val="24"/>
-                      <w:szCs w:val="24"/>
-                    </w:rPr>
-                    <w:t>- “</w:t>
-                  </w:r>
-                  <w:r>
-                    <w:rPr>
-                      <w:rFonts w:asciiTheme="majorHAnsi" w:hAnsiTheme="majorHAnsi"/>
-                      <w:sz w:val="24"/>
-                      <w:szCs w:val="24"/>
-                    </w:rPr>
-                    <w:t>Back</w:t>
-                  </w:r>
-                  <w:bookmarkStart w:id="0" w:name="_GoBack"/>
-                  <w:bookmarkEnd w:id="0"/>
-                  <w:r>
-                    <w:rPr>
-                      <w:rFonts w:asciiTheme="majorHAnsi" w:hAnsiTheme="majorHAnsi"/>
-                      <w:sz w:val="24"/>
-                      <w:szCs w:val="24"/>
-                    </w:rPr>
-                    <w:t>”: button</w:t>
-                  </w:r>
-                </w:p>
-                <w:p>
-                  <w:pPr>
-                    <w:pStyle w:val="ListParagraph"/>
-                    <w:spacing w:after="0" w:line="240" w:lineRule="auto"/>
-                    <w:ind w:left="0"/>
-                    <w:rPr>
-                      <w:rFonts w:asciiTheme="majorHAnsi" w:hAnsiTheme="majorHAnsi"/>
-                      <w:sz w:val="24"/>
-                      <w:szCs w:val="24"/>
-                    </w:rPr>
-                  </w:pPr>
-                  <w:r>
-                    <w:rPr>
-                      <w:rFonts w:asciiTheme="majorHAnsi" w:hAnsiTheme="majorHAnsi"/>
-                      <w:sz w:val="24"/>
-                      <w:szCs w:val="24"/>
-                    </w:rPr>
-                    <w:t>[Exceptions</w:t>
-                  </w:r>
-                  <w:r>
-                    <w:rPr>
-                      <w:rFonts w:asciiTheme="majorHAnsi" w:hAnsiTheme="majorHAnsi"/>
-                      <w:sz w:val="24"/>
-                      <w:szCs w:val="24"/>
-                    </w:rPr>
-                    <w:t xml:space="preserve"> 1, 2, 3, 4</w:t>
-                  </w:r>
-                  <w:r>
-                    <w:rPr>
-                      <w:rFonts w:asciiTheme="majorHAnsi" w:hAnsiTheme="majorHAnsi"/>
-                      <w:sz w:val="24"/>
-                      <w:szCs w:val="24"/>
-                    </w:rPr>
-                    <w:t>]</w:t>
+                      <w:rFonts w:ascii="Cambria" w:hAnsi="Cambria"/>
+                      <w:sz w:val="24"/>
+                      <w:szCs w:val="24"/>
+                    </w:rPr>
+                  </w:pPr>
+                  <w:r>
+                    <w:rPr>
+                      <w:rFonts w:ascii="Cambria" w:hAnsi="Cambria"/>
+                      <w:sz w:val="24"/>
+                      <w:szCs w:val="24"/>
+                    </w:rPr>
+                    <w:t>[Exceptions 1, 2, 3, 4]</w:t>
                   </w:r>
                 </w:p>
               </w:tc>
@@ -2216,7 +1640,7 @@
             <w:pPr>
               <w:spacing w:after="0"/>
               <w:rPr>
-                <w:rFonts w:asciiTheme="majorHAnsi" w:hAnsiTheme="majorHAnsi"/>
+                <w:rFonts w:ascii="Cambria" w:hAnsi="Cambria"/>
                 <w:b/>
                 <w:bCs/>
                 <w:sz w:val="24"/>
@@ -2228,7 +1652,7 @@
             <w:pPr>
               <w:spacing w:after="0"/>
               <w:rPr>
-                <w:rFonts w:asciiTheme="majorHAnsi" w:hAnsiTheme="majorHAnsi"/>
+                <w:rFonts w:ascii="Cambria" w:hAnsi="Cambria"/>
                 <w:b/>
                 <w:bCs/>
                 <w:sz w:val="24"/>
@@ -2237,7 +1661,7 @@
             </w:pPr>
             <w:r>
               <w:rPr>
-                <w:rFonts w:asciiTheme="majorHAnsi" w:hAnsiTheme="majorHAnsi"/>
+                <w:rFonts w:ascii="Cambria" w:hAnsi="Cambria"/>
                 <w:b/>
                 <w:bCs/>
                 <w:sz w:val="24"/>
@@ -2269,14 +1693,14 @@
                     <w:ind w:left="0"/>
                     <w:jc w:val="center"/>
                     <w:rPr>
-                      <w:rFonts w:asciiTheme="majorHAnsi" w:hAnsiTheme="majorHAnsi"/>
-                      <w:sz w:val="24"/>
-                      <w:szCs w:val="24"/>
-                    </w:rPr>
-                  </w:pPr>
-                  <w:r>
-                    <w:rPr>
-                      <w:rFonts w:asciiTheme="majorHAnsi" w:hAnsiTheme="majorHAnsi"/>
+                      <w:rFonts w:ascii="Cambria" w:hAnsi="Cambria"/>
+                      <w:sz w:val="24"/>
+                      <w:szCs w:val="24"/>
+                    </w:rPr>
+                  </w:pPr>
+                  <w:r>
+                    <w:rPr>
+                      <w:rFonts w:ascii="Cambria" w:hAnsi="Cambria"/>
                       <w:sz w:val="24"/>
                       <w:szCs w:val="24"/>
                     </w:rPr>
@@ -2295,14 +1719,14 @@
                     <w:ind w:left="0"/>
                     <w:jc w:val="center"/>
                     <w:rPr>
-                      <w:rFonts w:asciiTheme="majorHAnsi" w:hAnsiTheme="majorHAnsi"/>
-                      <w:sz w:val="24"/>
-                      <w:szCs w:val="24"/>
-                    </w:rPr>
-                  </w:pPr>
-                  <w:r>
-                    <w:rPr>
-                      <w:rFonts w:asciiTheme="majorHAnsi" w:hAnsiTheme="majorHAnsi"/>
+                      <w:rFonts w:ascii="Cambria" w:hAnsi="Cambria"/>
+                      <w:sz w:val="24"/>
+                      <w:szCs w:val="24"/>
+                    </w:rPr>
+                  </w:pPr>
+                  <w:r>
+                    <w:rPr>
+                      <w:rFonts w:ascii="Cambria" w:hAnsi="Cambria"/>
                       <w:sz w:val="24"/>
                       <w:szCs w:val="24"/>
                     </w:rPr>
@@ -2321,14 +1745,14 @@
                     <w:ind w:left="0"/>
                     <w:jc w:val="center"/>
                     <w:rPr>
-                      <w:rFonts w:asciiTheme="majorHAnsi" w:hAnsiTheme="majorHAnsi"/>
-                      <w:sz w:val="24"/>
-                      <w:szCs w:val="24"/>
-                    </w:rPr>
-                  </w:pPr>
-                  <w:r>
-                    <w:rPr>
-                      <w:rFonts w:asciiTheme="majorHAnsi" w:hAnsiTheme="majorHAnsi"/>
+                      <w:rFonts w:ascii="Cambria" w:hAnsi="Cambria"/>
+                      <w:sz w:val="24"/>
+                      <w:szCs w:val="24"/>
+                    </w:rPr>
+                  </w:pPr>
+                  <w:r>
+                    <w:rPr>
+                      <w:rFonts w:ascii="Cambria" w:hAnsi="Cambria"/>
                       <w:sz w:val="24"/>
                       <w:szCs w:val="24"/>
                     </w:rPr>
@@ -2348,14 +1772,14 @@
                     <w:ind w:left="0"/>
                     <w:jc w:val="center"/>
                     <w:rPr>
-                      <w:rFonts w:asciiTheme="majorHAnsi" w:hAnsiTheme="majorHAnsi"/>
-                      <w:sz w:val="24"/>
-                      <w:szCs w:val="24"/>
-                    </w:rPr>
-                  </w:pPr>
-                  <w:r>
-                    <w:rPr>
-                      <w:rFonts w:asciiTheme="majorHAnsi" w:hAnsiTheme="majorHAnsi"/>
+                      <w:rFonts w:ascii="Cambria" w:hAnsi="Cambria"/>
+                      <w:sz w:val="24"/>
+                      <w:szCs w:val="24"/>
+                    </w:rPr>
+                  </w:pPr>
+                  <w:r>
+                    <w:rPr>
+                      <w:rFonts w:ascii="Cambria" w:hAnsi="Cambria"/>
                       <w:sz w:val="24"/>
                       <w:szCs w:val="24"/>
                     </w:rPr>
@@ -2373,97 +1797,63 @@
                     <w:spacing w:after="0" w:line="240" w:lineRule="auto"/>
                     <w:ind w:left="0"/>
                     <w:rPr>
-                      <w:rFonts w:asciiTheme="majorHAnsi" w:hAnsiTheme="majorHAnsi"/>
-                      <w:sz w:val="24"/>
-                      <w:szCs w:val="24"/>
-                    </w:rPr>
-                  </w:pPr>
-                  <w:r>
-                    <w:rPr>
-                      <w:rFonts w:asciiTheme="majorHAnsi" w:hAnsiTheme="majorHAnsi"/>
-                      <w:sz w:val="24"/>
-                      <w:szCs w:val="24"/>
-                    </w:rPr>
-                    <w:t>Clicks on “Back</w:t>
-                  </w:r>
-                  <w:r>
-                    <w:rPr>
-                      <w:rFonts w:asciiTheme="majorHAnsi" w:hAnsiTheme="majorHAnsi"/>
-                      <w:sz w:val="24"/>
-                      <w:szCs w:val="24"/>
-                    </w:rPr>
-                    <w:t>” button</w:t>
-                  </w:r>
-                  <w:r>
-                    <w:rPr>
-                      <w:rFonts w:asciiTheme="majorHAnsi" w:hAnsiTheme="majorHAnsi"/>
-                      <w:sz w:val="24"/>
-                      <w:szCs w:val="24"/>
-                    </w:rPr>
-                    <w:t>.</w:t>
-                  </w:r>
-                </w:p>
-              </w:tc>
-              <w:tc>
-                <w:tcPr>
-                  <w:tcW w:w="4593" w:type="dxa"/>
-                </w:tcPr>
+                      <w:rFonts w:ascii="Cambria" w:hAnsi="Cambria"/>
+                      <w:sz w:val="24"/>
+                      <w:szCs w:val="24"/>
+                    </w:rPr>
+                  </w:pPr>
+                  <w:r>
+                    <w:rPr>
+                      <w:rFonts w:ascii="Cambria" w:hAnsi="Cambria"/>
+                      <w:sz w:val="24"/>
+                      <w:szCs w:val="24"/>
+                    </w:rPr>
+                    <w:t>Clicks on “Back” button.</w:t>
+                  </w:r>
+                </w:p>
                 <w:p>
                   <w:pPr>
                     <w:pStyle w:val="ListParagraph"/>
                     <w:spacing w:after="0" w:line="240" w:lineRule="auto"/>
                     <w:ind w:left="0"/>
                     <w:rPr>
-                      <w:rFonts w:asciiTheme="majorHAnsi" w:hAnsiTheme="majorHAnsi"/>
-                      <w:sz w:val="24"/>
-                      <w:szCs w:val="24"/>
-                    </w:rPr>
-                  </w:pPr>
-                  <w:r>
-                    <w:rPr>
-                      <w:rFonts w:asciiTheme="majorHAnsi" w:hAnsiTheme="majorHAnsi"/>
-                      <w:sz w:val="24"/>
-                      <w:szCs w:val="24"/>
-                    </w:rPr>
-                    <w:t>System shows popup:</w:t>
-                  </w:r>
-                </w:p>
+                      <w:rFonts w:ascii="Cambria" w:hAnsi="Cambria"/>
+                      <w:sz w:val="24"/>
+                      <w:szCs w:val="24"/>
+                    </w:rPr>
+                  </w:pPr>
+                  <w:r>
+                    <w:rPr>
+                      <w:rFonts w:ascii="Cambria" w:hAnsi="Cambria"/>
+                      <w:sz w:val="24"/>
+                      <w:szCs w:val="24"/>
+                    </w:rPr>
+                    <w:t>[Alternative 3,4]</w:t>
+                  </w:r>
+                </w:p>
+              </w:tc>
+              <w:tc>
+                <w:tcPr>
+                  <w:tcW w:w="4593" w:type="dxa"/>
+                </w:tcPr>
                 <w:p>
                   <w:pPr>
                     <w:pStyle w:val="ListParagraph"/>
                     <w:spacing w:after="0" w:line="240" w:lineRule="auto"/>
                     <w:ind w:left="0"/>
                     <w:rPr>
-                      <w:rFonts w:asciiTheme="majorHAnsi" w:hAnsiTheme="majorHAnsi"/>
-                      <w:sz w:val="24"/>
-                      <w:szCs w:val="24"/>
-                    </w:rPr>
-                  </w:pPr>
-                  <w:r>
-                    <w:rPr>
-                      <w:rFonts w:asciiTheme="majorHAnsi" w:hAnsiTheme="majorHAnsi"/>
-                      <w:sz w:val="24"/>
-                      <w:szCs w:val="24"/>
-                    </w:rPr>
-                    <w:t>“Some fields are being modified, are you sure to leave this page?”</w:t>
-                  </w:r>
-                  <w:r>
-                    <w:rPr>
-                      <w:rFonts w:asciiTheme="majorHAnsi" w:hAnsiTheme="majorHAnsi"/>
-                      <w:sz w:val="24"/>
-                      <w:szCs w:val="24"/>
-                    </w:rPr>
-                    <w:br/>
-                    <w:t>- “Continue editing” button.</w:t>
-                  </w:r>
-                  <w:r>
-                    <w:rPr>
-                      <w:rFonts w:asciiTheme="majorHAnsi" w:hAnsiTheme="majorHAnsi"/>
-                      <w:sz w:val="24"/>
-                      <w:szCs w:val="24"/>
-                    </w:rPr>
-                    <w:br/>
-                    <w:t>- “Leave” button.</w:t>
+                      <w:rFonts w:ascii="Cambria" w:hAnsi="Cambria"/>
+                      <w:sz w:val="24"/>
+                      <w:szCs w:val="24"/>
+                    </w:rPr>
+                  </w:pPr>
+                  <w:r>
+                    <w:rPr>
+                      <w:rFonts w:ascii="Cambria" w:hAnsi="Cambria"/>
+                      <w:sz w:val="24"/>
+                      <w:szCs w:val="24"/>
+                    </w:rPr>
+                    <w:t>System shows popup:</w:t>
                   </w:r>
                 </w:p>
                 <w:p>
@@ -2472,34 +1862,36 @@
                     <w:spacing w:after="0" w:line="240" w:lineRule="auto"/>
                     <w:ind w:left="0"/>
                     <w:rPr>
-                      <w:rFonts w:asciiTheme="majorHAnsi" w:hAnsiTheme="majorHAnsi"/>
-                      <w:sz w:val="24"/>
-                      <w:szCs w:val="24"/>
-                    </w:rPr>
-                  </w:pPr>
-                  <w:r>
-                    <w:rPr>
-                      <w:rFonts w:asciiTheme="majorHAnsi" w:hAnsiTheme="majorHAnsi"/>
-                      <w:sz w:val="24"/>
-                      <w:szCs w:val="24"/>
-                    </w:rPr>
-                    <w:t>[</w:t>
-                  </w:r>
-                  <w:r>
-                    <w:rPr>
-                      <w:rFonts w:asciiTheme="majorHAnsi" w:hAnsiTheme="majorHAnsi"/>
-                      <w:sz w:val="24"/>
-                      <w:szCs w:val="24"/>
-                    </w:rPr>
-                    <w:t>Alternative 3,4</w:t>
-                  </w:r>
-                  <w:r>
-                    <w:rPr>
-                      <w:rFonts w:asciiTheme="majorHAnsi" w:hAnsiTheme="majorHAnsi"/>
-                      <w:sz w:val="24"/>
-                      <w:szCs w:val="24"/>
-                    </w:rPr>
-                    <w:t>]</w:t>
+                      <w:rFonts w:ascii="Cambria" w:hAnsi="Cambria"/>
+                      <w:sz w:val="24"/>
+                      <w:szCs w:val="24"/>
+                    </w:rPr>
+                  </w:pPr>
+                  <w:r>
+                    <w:rPr>
+                      <w:rFonts w:ascii="Cambria" w:hAnsi="Cambria"/>
+                      <w:sz w:val="24"/>
+                      <w:szCs w:val="24"/>
+                    </w:rPr>
+                    <w:t>“Some fields are being modified, are you sure to leave this page?”</w:t>
+                  </w:r>
+                  <w:r>
+                    <w:rPr>
+                      <w:rFonts w:ascii="Cambria" w:hAnsi="Cambria"/>
+                      <w:sz w:val="24"/>
+                      <w:szCs w:val="24"/>
+                    </w:rPr>
+                    <w:br/>
+                    <w:t>- “Continue editing” button.</w:t>
+                  </w:r>
+                  <w:r>
+                    <w:rPr>
+                      <w:rFonts w:ascii="Cambria" w:hAnsi="Cambria"/>
+                      <w:sz w:val="24"/>
+                      <w:szCs w:val="24"/>
+                    </w:rPr>
+                    <w:br/>
+                    <w:t>- “Leave” button.</w:t>
                   </w:r>
                 </w:p>
               </w:tc>
@@ -2515,14 +1907,14 @@
                     <w:ind w:left="0"/>
                     <w:jc w:val="center"/>
                     <w:rPr>
-                      <w:rFonts w:asciiTheme="majorHAnsi" w:hAnsiTheme="majorHAnsi"/>
-                      <w:sz w:val="24"/>
-                      <w:szCs w:val="24"/>
-                    </w:rPr>
-                  </w:pPr>
-                  <w:r>
-                    <w:rPr>
-                      <w:rFonts w:asciiTheme="majorHAnsi" w:hAnsiTheme="majorHAnsi"/>
+                      <w:rFonts w:ascii="Cambria" w:hAnsi="Cambria"/>
+                      <w:sz w:val="24"/>
+                      <w:szCs w:val="24"/>
+                    </w:rPr>
+                  </w:pPr>
+                  <w:r>
+                    <w:rPr>
+                      <w:rFonts w:ascii="Cambria" w:hAnsi="Cambria"/>
                       <w:sz w:val="24"/>
                       <w:szCs w:val="24"/>
                     </w:rPr>
@@ -2540,14 +1932,14 @@
                     <w:spacing w:after="0" w:line="240" w:lineRule="auto"/>
                     <w:ind w:left="0"/>
                     <w:rPr>
-                      <w:rFonts w:asciiTheme="majorHAnsi" w:hAnsiTheme="majorHAnsi"/>
-                      <w:sz w:val="24"/>
-                      <w:szCs w:val="24"/>
-                    </w:rPr>
-                  </w:pPr>
-                  <w:r>
-                    <w:rPr>
-                      <w:rFonts w:asciiTheme="majorHAnsi" w:hAnsiTheme="majorHAnsi"/>
+                      <w:rFonts w:ascii="Cambria" w:hAnsi="Cambria"/>
+                      <w:sz w:val="24"/>
+                      <w:szCs w:val="24"/>
+                    </w:rPr>
+                  </w:pPr>
+                  <w:r>
+                    <w:rPr>
+                      <w:rFonts w:ascii="Cambria" w:hAnsi="Cambria"/>
                       <w:sz w:val="24"/>
                       <w:szCs w:val="24"/>
                     </w:rPr>
@@ -2565,14 +1957,14 @@
                     <w:spacing w:after="0" w:line="240" w:lineRule="auto"/>
                     <w:ind w:left="0"/>
                     <w:rPr>
-                      <w:rFonts w:asciiTheme="majorHAnsi" w:hAnsiTheme="majorHAnsi"/>
-                      <w:sz w:val="24"/>
-                      <w:szCs w:val="24"/>
-                    </w:rPr>
-                  </w:pPr>
-                  <w:r>
-                    <w:rPr>
-                      <w:rFonts w:asciiTheme="majorHAnsi" w:hAnsiTheme="majorHAnsi"/>
+                      <w:rFonts w:ascii="Cambria" w:hAnsi="Cambria"/>
+                      <w:sz w:val="24"/>
+                      <w:szCs w:val="24"/>
+                    </w:rPr>
+                  </w:pPr>
+                  <w:r>
+                    <w:rPr>
+                      <w:rFonts w:ascii="Cambria" w:hAnsi="Cambria"/>
                       <w:sz w:val="24"/>
                       <w:szCs w:val="24"/>
                     </w:rPr>
@@ -2592,14 +1984,14 @@
                     <w:ind w:left="0"/>
                     <w:jc w:val="center"/>
                     <w:rPr>
-                      <w:rFonts w:asciiTheme="majorHAnsi" w:hAnsiTheme="majorHAnsi"/>
-                      <w:sz w:val="24"/>
-                      <w:szCs w:val="24"/>
-                    </w:rPr>
-                  </w:pPr>
-                  <w:r>
-                    <w:rPr>
-                      <w:rFonts w:asciiTheme="majorHAnsi" w:hAnsiTheme="majorHAnsi"/>
+                      <w:rFonts w:ascii="Cambria" w:hAnsi="Cambria"/>
+                      <w:sz w:val="24"/>
+                      <w:szCs w:val="24"/>
+                    </w:rPr>
+                  </w:pPr>
+                  <w:r>
+                    <w:rPr>
+                      <w:rFonts w:ascii="Cambria" w:hAnsi="Cambria"/>
                       <w:sz w:val="24"/>
                       <w:szCs w:val="24"/>
                     </w:rPr>
@@ -2617,14 +2009,14 @@
                     <w:spacing w:after="0" w:line="240" w:lineRule="auto"/>
                     <w:ind w:left="0"/>
                     <w:rPr>
-                      <w:rFonts w:asciiTheme="majorHAnsi" w:hAnsiTheme="majorHAnsi"/>
-                      <w:sz w:val="24"/>
-                      <w:szCs w:val="24"/>
-                    </w:rPr>
-                  </w:pPr>
-                  <w:r>
-                    <w:rPr>
-                      <w:rFonts w:asciiTheme="majorHAnsi" w:hAnsiTheme="majorHAnsi"/>
+                      <w:rFonts w:ascii="Cambria" w:hAnsi="Cambria"/>
+                      <w:sz w:val="24"/>
+                      <w:szCs w:val="24"/>
+                    </w:rPr>
+                  </w:pPr>
+                  <w:r>
+                    <w:rPr>
+                      <w:rFonts w:ascii="Cambria" w:hAnsi="Cambria"/>
                       <w:sz w:val="24"/>
                       <w:szCs w:val="24"/>
                     </w:rPr>
@@ -2642,14 +2034,14 @@
                     <w:spacing w:after="0" w:line="240" w:lineRule="auto"/>
                     <w:ind w:left="0"/>
                     <w:rPr>
-                      <w:rFonts w:asciiTheme="majorHAnsi" w:hAnsiTheme="majorHAnsi"/>
-                      <w:sz w:val="24"/>
-                      <w:szCs w:val="24"/>
-                    </w:rPr>
-                  </w:pPr>
-                  <w:r>
-                    <w:rPr>
-                      <w:rFonts w:asciiTheme="majorHAnsi" w:hAnsiTheme="majorHAnsi"/>
+                      <w:rFonts w:ascii="Cambria" w:hAnsi="Cambria"/>
+                      <w:sz w:val="24"/>
+                      <w:szCs w:val="24"/>
+                    </w:rPr>
+                  </w:pPr>
+                  <w:r>
+                    <w:rPr>
+                      <w:rFonts w:ascii="Cambria" w:hAnsi="Cambria"/>
                       <w:sz w:val="24"/>
                       <w:szCs w:val="24"/>
                     </w:rPr>
@@ -2669,14 +2061,14 @@
                     <w:ind w:left="0"/>
                     <w:jc w:val="center"/>
                     <w:rPr>
-                      <w:rFonts w:asciiTheme="majorHAnsi" w:hAnsiTheme="majorHAnsi"/>
-                      <w:sz w:val="24"/>
-                      <w:szCs w:val="24"/>
-                    </w:rPr>
-                  </w:pPr>
-                  <w:r>
-                    <w:rPr>
-                      <w:rFonts w:asciiTheme="majorHAnsi" w:hAnsiTheme="majorHAnsi"/>
+                      <w:rFonts w:ascii="Cambria" w:hAnsi="Cambria"/>
+                      <w:sz w:val="24"/>
+                      <w:szCs w:val="24"/>
+                    </w:rPr>
+                  </w:pPr>
+                  <w:r>
+                    <w:rPr>
+                      <w:rFonts w:ascii="Cambria" w:hAnsi="Cambria"/>
                       <w:sz w:val="24"/>
                       <w:szCs w:val="24"/>
                     </w:rPr>
@@ -2694,14 +2086,14 @@
                     <w:spacing w:after="0" w:line="240" w:lineRule="auto"/>
                     <w:ind w:left="0"/>
                     <w:rPr>
-                      <w:rFonts w:asciiTheme="majorHAnsi" w:hAnsiTheme="majorHAnsi"/>
-                      <w:sz w:val="24"/>
-                      <w:szCs w:val="24"/>
-                    </w:rPr>
-                  </w:pPr>
-                  <w:r>
-                    <w:rPr>
-                      <w:rFonts w:asciiTheme="majorHAnsi" w:hAnsiTheme="majorHAnsi"/>
+                      <w:rFonts w:ascii="Cambria" w:hAnsi="Cambria"/>
+                      <w:sz w:val="24"/>
+                      <w:szCs w:val="24"/>
+                    </w:rPr>
+                  </w:pPr>
+                  <w:r>
+                    <w:rPr>
+                      <w:rFonts w:ascii="Cambria" w:hAnsi="Cambria"/>
                       <w:sz w:val="24"/>
                       <w:szCs w:val="24"/>
                     </w:rPr>
@@ -2719,14 +2111,14 @@
                     <w:spacing w:after="0" w:line="240" w:lineRule="auto"/>
                     <w:ind w:left="0"/>
                     <w:rPr>
-                      <w:rFonts w:asciiTheme="majorHAnsi" w:hAnsiTheme="majorHAnsi"/>
-                      <w:sz w:val="24"/>
-                      <w:szCs w:val="24"/>
-                    </w:rPr>
-                  </w:pPr>
-                  <w:r>
-                    <w:rPr>
-                      <w:rFonts w:asciiTheme="majorHAnsi" w:hAnsiTheme="majorHAnsi"/>
+                      <w:rFonts w:ascii="Cambria" w:hAnsi="Cambria"/>
+                      <w:sz w:val="24"/>
+                      <w:szCs w:val="24"/>
+                    </w:rPr>
+                  </w:pPr>
+                  <w:r>
+                    <w:rPr>
+                      <w:rFonts w:ascii="Cambria" w:hAnsi="Cambria"/>
                       <w:sz w:val="24"/>
                       <w:szCs w:val="24"/>
                     </w:rPr>
@@ -2740,7 +2132,7 @@
             <w:pPr>
               <w:spacing w:after="0"/>
               <w:rPr>
-                <w:rFonts w:asciiTheme="majorHAnsi" w:hAnsiTheme="majorHAnsi"/>
+                <w:rFonts w:ascii="Cambria" w:hAnsi="Cambria"/>
                 <w:bCs/>
                 <w:sz w:val="24"/>
                 <w:szCs w:val="24"/>
@@ -2751,7 +2143,7 @@
             <w:pPr>
               <w:spacing w:after="0"/>
               <w:rPr>
-                <w:rFonts w:asciiTheme="majorHAnsi" w:hAnsiTheme="majorHAnsi"/>
+                <w:rFonts w:ascii="Cambria" w:hAnsi="Cambria"/>
                 <w:b/>
                 <w:bCs/>
                 <w:sz w:val="24"/>
@@ -2760,7 +2152,7 @@
             </w:pPr>
             <w:r>
               <w:rPr>
-                <w:rFonts w:asciiTheme="majorHAnsi" w:hAnsiTheme="majorHAnsi"/>
+                <w:rFonts w:ascii="Cambria" w:hAnsi="Cambria"/>
                 <w:b/>
                 <w:bCs/>
                 <w:sz w:val="24"/>
@@ -2800,7 +2192,7 @@
                   <w:pPr>
                     <w:jc w:val="center"/>
                     <w:rPr>
-                      <w:rFonts w:asciiTheme="majorHAnsi" w:hAnsiTheme="majorHAnsi"/>
+                      <w:rFonts w:ascii="Cambria" w:hAnsi="Cambria"/>
                       <w:sz w:val="24"/>
                       <w:szCs w:val="24"/>
                       <w:lang w:eastAsia="zh-CN"/>
@@ -2808,7 +2200,7 @@
                   </w:pPr>
                   <w:r>
                     <w:rPr>
-                      <w:rFonts w:asciiTheme="majorHAnsi" w:hAnsiTheme="majorHAnsi"/>
+                      <w:rFonts w:ascii="Cambria" w:hAnsi="Cambria"/>
                       <w:sz w:val="24"/>
                       <w:szCs w:val="24"/>
                     </w:rPr>
@@ -2832,7 +2224,7 @@
                   <w:pPr>
                     <w:jc w:val="center"/>
                     <w:rPr>
-                      <w:rFonts w:asciiTheme="majorHAnsi" w:hAnsiTheme="majorHAnsi"/>
+                      <w:rFonts w:ascii="Cambria" w:hAnsi="Cambria"/>
                       <w:sz w:val="24"/>
                       <w:szCs w:val="24"/>
                       <w:lang w:eastAsia="zh-CN"/>
@@ -2840,7 +2232,7 @@
                   </w:pPr>
                   <w:r>
                     <w:rPr>
-                      <w:rFonts w:asciiTheme="majorHAnsi" w:hAnsiTheme="majorHAnsi"/>
+                      <w:rFonts w:ascii="Cambria" w:hAnsi="Cambria"/>
                       <w:sz w:val="24"/>
                       <w:szCs w:val="24"/>
                     </w:rPr>
@@ -2865,7 +2257,7 @@
                     <w:ind w:right="145"/>
                     <w:jc w:val="center"/>
                     <w:rPr>
-                      <w:rFonts w:asciiTheme="majorHAnsi" w:hAnsiTheme="majorHAnsi"/>
+                      <w:rFonts w:ascii="Cambria" w:hAnsi="Cambria"/>
                       <w:sz w:val="24"/>
                       <w:szCs w:val="24"/>
                       <w:lang w:eastAsia="zh-CN"/>
@@ -2873,7 +2265,7 @@
                   </w:pPr>
                   <w:r>
                     <w:rPr>
-                      <w:rFonts w:asciiTheme="majorHAnsi" w:hAnsiTheme="majorHAnsi"/>
+                      <w:rFonts w:ascii="Cambria" w:hAnsi="Cambria"/>
                       <w:sz w:val="24"/>
                       <w:szCs w:val="24"/>
                     </w:rPr>
@@ -2901,7 +2293,7 @@
                   <w:pPr>
                     <w:jc w:val="center"/>
                     <w:rPr>
-                      <w:rFonts w:asciiTheme="majorHAnsi" w:hAnsiTheme="majorHAnsi"/>
+                      <w:rFonts w:ascii="Cambria" w:hAnsi="Cambria"/>
                       <w:sz w:val="24"/>
                       <w:szCs w:val="24"/>
                       <w:lang w:eastAsia="zh-CN"/>
@@ -2909,11 +2301,10 @@
                   </w:pPr>
                   <w:r>
                     <w:rPr>
-                      <w:rFonts w:asciiTheme="majorHAnsi" w:hAnsiTheme="majorHAnsi"/>
-                      <w:sz w:val="24"/>
-                      <w:szCs w:val="24"/>
-                    </w:rPr>
-                    <w:lastRenderedPageBreak/>
+                      <w:rFonts w:ascii="Cambria" w:hAnsi="Cambria"/>
+                      <w:sz w:val="24"/>
+                      <w:szCs w:val="24"/>
+                    </w:rPr>
                     <w:t>1</w:t>
                   </w:r>
                 </w:p>
@@ -2932,7 +2323,7 @@
                 <w:p>
                   <w:pPr>
                     <w:rPr>
-                      <w:rFonts w:asciiTheme="majorHAnsi" w:hAnsiTheme="majorHAnsi"/>
+                      <w:rFonts w:ascii="Cambria" w:hAnsi="Cambria"/>
                       <w:sz w:val="24"/>
                       <w:szCs w:val="24"/>
                       <w:lang w:eastAsia="zh-CN"/>
@@ -2940,7 +2331,7 @@
                   </w:pPr>
                   <w:r>
                     <w:rPr>
-                      <w:rFonts w:asciiTheme="majorHAnsi" w:hAnsiTheme="majorHAnsi"/>
+                      <w:rFonts w:ascii="Cambria" w:hAnsi="Cambria"/>
                       <w:sz w:val="24"/>
                       <w:szCs w:val="24"/>
                       <w:lang w:eastAsia="zh-CN"/>
@@ -2963,7 +2354,7 @@
                 <w:p>
                   <w:pPr>
                     <w:rPr>
-                      <w:rFonts w:asciiTheme="majorHAnsi" w:hAnsiTheme="majorHAnsi"/>
+                      <w:rFonts w:ascii="Cambria" w:hAnsi="Cambria"/>
                       <w:sz w:val="24"/>
                       <w:szCs w:val="24"/>
                       <w:lang w:eastAsia="zh-CN"/>
@@ -2971,7 +2362,7 @@
                   </w:pPr>
                   <w:r>
                     <w:rPr>
-                      <w:rFonts w:asciiTheme="majorHAnsi" w:hAnsiTheme="majorHAnsi"/>
+                      <w:rFonts w:ascii="Cambria" w:hAnsi="Cambria"/>
                       <w:sz w:val="24"/>
                       <w:szCs w:val="24"/>
                     </w:rPr>
@@ -2999,7 +2390,7 @@
                   <w:pPr>
                     <w:jc w:val="center"/>
                     <w:rPr>
-                      <w:rFonts w:asciiTheme="majorHAnsi" w:hAnsiTheme="majorHAnsi"/>
+                      <w:rFonts w:ascii="Cambria" w:hAnsi="Cambria"/>
                       <w:sz w:val="24"/>
                       <w:szCs w:val="24"/>
                       <w:lang w:eastAsia="zh-CN"/>
@@ -3007,7 +2398,7 @@
                   </w:pPr>
                   <w:r>
                     <w:rPr>
-                      <w:rFonts w:asciiTheme="majorHAnsi" w:hAnsiTheme="majorHAnsi"/>
+                      <w:rFonts w:ascii="Cambria" w:hAnsi="Cambria"/>
                       <w:sz w:val="24"/>
                       <w:szCs w:val="24"/>
                     </w:rPr>
@@ -3029,7 +2420,7 @@
                 <w:p>
                   <w:pPr>
                     <w:rPr>
-                      <w:rFonts w:asciiTheme="majorHAnsi" w:hAnsiTheme="majorHAnsi"/>
+                      <w:rFonts w:ascii="Cambria" w:hAnsi="Cambria"/>
                       <w:sz w:val="24"/>
                       <w:szCs w:val="24"/>
                       <w:lang w:eastAsia="zh-CN"/>
@@ -3037,7 +2428,7 @@
                   </w:pPr>
                   <w:r>
                     <w:rPr>
-                      <w:rFonts w:asciiTheme="majorHAnsi" w:hAnsiTheme="majorHAnsi"/>
+                      <w:rFonts w:ascii="Cambria" w:hAnsi="Cambria"/>
                       <w:sz w:val="24"/>
                       <w:szCs w:val="24"/>
                     </w:rPr>
@@ -3045,7 +2436,7 @@
                   </w:r>
                   <w:r>
                     <w:rPr>
-                      <w:rFonts w:asciiTheme="majorHAnsi" w:hAnsiTheme="majorHAnsi"/>
+                      <w:rFonts w:ascii="Cambria" w:hAnsi="Cambria"/>
                       <w:sz w:val="24"/>
                       <w:szCs w:val="24"/>
                       <w:lang w:eastAsia="zh-CN"/>
@@ -3068,7 +2459,7 @@
                 <w:p>
                   <w:pPr>
                     <w:rPr>
-                      <w:rFonts w:asciiTheme="majorHAnsi" w:hAnsiTheme="majorHAnsi"/>
+                      <w:rFonts w:ascii="Cambria" w:hAnsi="Cambria"/>
                       <w:sz w:val="24"/>
                       <w:szCs w:val="24"/>
                       <w:lang w:eastAsia="zh-CN"/>
@@ -3076,23 +2467,15 @@
                   </w:pPr>
                   <w:r>
                     <w:rPr>
-                      <w:rFonts w:asciiTheme="majorHAnsi" w:hAnsiTheme="majorHAnsi"/>
-                      <w:sz w:val="24"/>
-                      <w:szCs w:val="24"/>
-                    </w:rPr>
-                    <w:t xml:space="preserve">Show message: </w:t>
-                  </w:r>
-                  <w:r>
-                    <w:rPr>
-                      <w:rFonts w:asciiTheme="majorHAnsi" w:hAnsiTheme="majorHAnsi"/>
-                      <w:sz w:val="24"/>
-                      <w:szCs w:val="24"/>
-                    </w:rPr>
-                    <w:t xml:space="preserve">“Project code </w:t>
-                  </w:r>
-                  <w:r>
-                    <w:rPr>
-                      <w:rFonts w:asciiTheme="majorHAnsi" w:hAnsiTheme="majorHAnsi"/>
+                      <w:rFonts w:ascii="Cambria" w:hAnsi="Cambria"/>
+                      <w:sz w:val="24"/>
+                      <w:szCs w:val="24"/>
+                    </w:rPr>
+                    <w:t xml:space="preserve">Show message: “Project code </w:t>
+                  </w:r>
+                  <w:r>
+                    <w:rPr>
+                      <w:rFonts w:ascii="Cambria" w:hAnsi="Cambria"/>
                       <w:sz w:val="24"/>
                       <w:szCs w:val="24"/>
                     </w:rPr>
@@ -3100,19 +2483,11 @@
                   </w:r>
                   <w:r>
                     <w:rPr>
-                      <w:rFonts w:asciiTheme="majorHAnsi" w:hAnsiTheme="majorHAnsi"/>
-                      <w:sz w:val="24"/>
-                      <w:szCs w:val="24"/>
-                    </w:rPr>
-                    <w:t xml:space="preserve"> characters”</w:t>
-                  </w:r>
-                  <w:r>
-                    <w:rPr>
-                      <w:rFonts w:asciiTheme="majorHAnsi" w:hAnsiTheme="majorHAnsi"/>
-                      <w:sz w:val="24"/>
-                      <w:szCs w:val="24"/>
-                    </w:rPr>
-                    <w:t>.</w:t>
+                      <w:rFonts w:ascii="Cambria" w:hAnsi="Cambria"/>
+                      <w:sz w:val="24"/>
+                      <w:szCs w:val="24"/>
+                    </w:rPr>
+                    <w:t xml:space="preserve"> characters”.</w:t>
                   </w:r>
                 </w:p>
               </w:tc>
@@ -3136,7 +2511,7 @@
                   <w:pPr>
                     <w:jc w:val="center"/>
                     <w:rPr>
-                      <w:rFonts w:asciiTheme="majorHAnsi" w:hAnsiTheme="majorHAnsi"/>
+                      <w:rFonts w:ascii="Cambria" w:hAnsi="Cambria"/>
                       <w:sz w:val="24"/>
                       <w:szCs w:val="24"/>
                       <w:lang w:eastAsia="zh-CN"/>
@@ -3144,7 +2519,7 @@
                   </w:pPr>
                   <w:r>
                     <w:rPr>
-                      <w:rFonts w:asciiTheme="majorHAnsi" w:hAnsiTheme="majorHAnsi"/>
+                      <w:rFonts w:ascii="Cambria" w:hAnsi="Cambria"/>
                       <w:sz w:val="24"/>
                       <w:szCs w:val="24"/>
                     </w:rPr>
@@ -3166,7 +2541,7 @@
                 <w:p>
                   <w:pPr>
                     <w:rPr>
-                      <w:rFonts w:asciiTheme="majorHAnsi" w:hAnsiTheme="majorHAnsi"/>
+                      <w:rFonts w:ascii="Cambria" w:hAnsi="Cambria"/>
                       <w:sz w:val="24"/>
                       <w:szCs w:val="24"/>
                       <w:lang w:eastAsia="zh-CN"/>
@@ -3174,7 +2549,7 @@
                   </w:pPr>
                   <w:r>
                     <w:rPr>
-                      <w:rFonts w:asciiTheme="majorHAnsi" w:hAnsiTheme="majorHAnsi"/>
+                      <w:rFonts w:ascii="Cambria" w:hAnsi="Cambria"/>
                       <w:sz w:val="24"/>
                       <w:szCs w:val="24"/>
                     </w:rPr>
@@ -3182,12 +2557,32 @@
                   </w:r>
                   <w:r>
                     <w:rPr>
-                      <w:rFonts w:asciiTheme="majorHAnsi" w:hAnsiTheme="majorHAnsi"/>
+                      <w:rFonts w:ascii="Cambria" w:hAnsi="Cambria"/>
                       <w:sz w:val="24"/>
                       <w:szCs w:val="24"/>
                       <w:lang w:eastAsia="zh-CN"/>
                     </w:rPr>
-                    <w:t xml:space="preserve"> textarea contains less than 4 characters.</w:t>
+                    <w:t xml:space="preserve"> </w:t>
+                  </w:r>
+                  <w:proofErr w:type="spellStart"/>
+                  <w:r>
+                    <w:rPr>
+                      <w:rFonts w:ascii="Cambria" w:hAnsi="Cambria"/>
+                      <w:sz w:val="24"/>
+                      <w:szCs w:val="24"/>
+                      <w:lang w:eastAsia="zh-CN"/>
+                    </w:rPr>
+                    <w:t>textarea</w:t>
+                  </w:r>
+                  <w:proofErr w:type="spellEnd"/>
+                  <w:r>
+                    <w:rPr>
+                      <w:rFonts w:ascii="Cambria" w:hAnsi="Cambria"/>
+                      <w:sz w:val="24"/>
+                      <w:szCs w:val="24"/>
+                      <w:lang w:eastAsia="zh-CN"/>
+                    </w:rPr>
+                    <w:t xml:space="preserve"> contains less than 4 characters.</w:t>
                   </w:r>
                 </w:p>
               </w:tc>
@@ -3205,7 +2600,7 @@
                 <w:p>
                   <w:pPr>
                     <w:rPr>
-                      <w:rFonts w:asciiTheme="majorHAnsi" w:hAnsiTheme="majorHAnsi"/>
+                      <w:rFonts w:ascii="Cambria" w:hAnsi="Cambria"/>
                       <w:sz w:val="24"/>
                       <w:szCs w:val="24"/>
                       <w:lang w:eastAsia="zh-CN"/>
@@ -3213,27 +2608,11 @@
                   </w:pPr>
                   <w:r>
                     <w:rPr>
-                      <w:rFonts w:asciiTheme="majorHAnsi" w:hAnsiTheme="majorHAnsi"/>
-                      <w:sz w:val="24"/>
-                      <w:szCs w:val="24"/>
-                    </w:rPr>
-                    <w:t>S</w:t>
-                  </w:r>
-                  <w:r>
-                    <w:rPr>
-                      <w:rFonts w:asciiTheme="majorHAnsi" w:hAnsiTheme="majorHAnsi"/>
-                      <w:sz w:val="24"/>
-                      <w:szCs w:val="24"/>
-                    </w:rPr>
-                    <w:t>how message: “Content must have at least 4 characters”</w:t>
-                  </w:r>
-                  <w:r>
-                    <w:rPr>
-                      <w:rFonts w:asciiTheme="majorHAnsi" w:hAnsiTheme="majorHAnsi"/>
-                      <w:sz w:val="24"/>
-                      <w:szCs w:val="24"/>
-                    </w:rPr>
-                    <w:t>.</w:t>
+                      <w:rFonts w:ascii="Cambria" w:hAnsi="Cambria"/>
+                      <w:sz w:val="24"/>
+                      <w:szCs w:val="24"/>
+                    </w:rPr>
+                    <w:t>Show message: “Content must have at least 4 characters”.</w:t>
                   </w:r>
                 </w:p>
               </w:tc>
@@ -3257,7 +2636,7 @@
                   <w:pPr>
                     <w:jc w:val="center"/>
                     <w:rPr>
-                      <w:rFonts w:asciiTheme="majorHAnsi" w:hAnsiTheme="majorHAnsi"/>
+                      <w:rFonts w:ascii="Cambria" w:hAnsi="Cambria"/>
                       <w:sz w:val="24"/>
                       <w:szCs w:val="24"/>
                       <w:lang w:eastAsia="zh-CN"/>
@@ -3265,7 +2644,7 @@
                   </w:pPr>
                   <w:r>
                     <w:rPr>
-                      <w:rFonts w:asciiTheme="majorHAnsi" w:hAnsiTheme="majorHAnsi"/>
+                      <w:rFonts w:ascii="Cambria" w:hAnsi="Cambria"/>
                       <w:sz w:val="24"/>
                       <w:szCs w:val="24"/>
                     </w:rPr>
@@ -3287,7 +2666,7 @@
                 <w:p>
                   <w:pPr>
                     <w:rPr>
-                      <w:rFonts w:asciiTheme="majorHAnsi" w:hAnsiTheme="majorHAnsi"/>
+                      <w:rFonts w:ascii="Cambria" w:hAnsi="Cambria"/>
                       <w:sz w:val="24"/>
                       <w:szCs w:val="24"/>
                       <w:lang w:eastAsia="zh-CN"/>
@@ -3295,67 +2674,11 @@
                   </w:pPr>
                   <w:r>
                     <w:rPr>
-                      <w:rFonts w:asciiTheme="majorHAnsi" w:hAnsiTheme="majorHAnsi"/>
-                      <w:sz w:val="24"/>
-                      <w:szCs w:val="24"/>
-                    </w:rPr>
-                    <w:t>Engineer</w:t>
-                  </w:r>
-                  <w:r>
-                    <w:rPr>
-                      <w:rFonts w:asciiTheme="majorHAnsi" w:hAnsiTheme="majorHAnsi"/>
-                      <w:sz w:val="24"/>
-                      <w:szCs w:val="24"/>
-                    </w:rPr>
-                    <w:t xml:space="preserve"> </w:t>
-                  </w:r>
-                  <w:r>
-                    <w:rPr>
-                      <w:rFonts w:asciiTheme="majorHAnsi" w:hAnsiTheme="majorHAnsi"/>
-                      <w:sz w:val="24"/>
-                      <w:szCs w:val="24"/>
-                    </w:rPr>
-                    <w:t>input</w:t>
-                  </w:r>
-                  <w:r>
-                    <w:rPr>
-                      <w:rFonts w:asciiTheme="majorHAnsi" w:hAnsiTheme="majorHAnsi"/>
-                      <w:sz w:val="24"/>
-                      <w:szCs w:val="24"/>
-                    </w:rPr>
-                    <w:t xml:space="preserve"> </w:t>
-                  </w:r>
-                  <w:r>
-                    <w:rPr>
-                      <w:rFonts w:asciiTheme="majorHAnsi" w:hAnsiTheme="majorHAnsi"/>
-                      <w:sz w:val="24"/>
-                      <w:szCs w:val="24"/>
-                    </w:rPr>
-                    <w:t>the</w:t>
-                  </w:r>
-                  <w:r>
-                    <w:rPr>
-                      <w:rFonts w:asciiTheme="majorHAnsi" w:hAnsiTheme="majorHAnsi"/>
-                      <w:sz w:val="24"/>
-                      <w:szCs w:val="24"/>
-                    </w:rPr>
-                    <w:t xml:space="preserve"> wrong </w:t>
-                  </w:r>
-                  <w:r>
-                    <w:rPr>
-                      <w:rFonts w:asciiTheme="majorHAnsi" w:hAnsiTheme="majorHAnsi"/>
-                      <w:sz w:val="24"/>
-                      <w:szCs w:val="24"/>
-                    </w:rPr>
-                    <w:t>project code</w:t>
-                  </w:r>
-                  <w:r>
-                    <w:rPr>
-                      <w:rFonts w:asciiTheme="majorHAnsi" w:hAnsiTheme="majorHAnsi"/>
-                      <w:sz w:val="24"/>
-                      <w:szCs w:val="24"/>
-                    </w:rPr>
-                    <w:t>.</w:t>
+                      <w:rFonts w:ascii="Cambria" w:hAnsi="Cambria"/>
+                      <w:sz w:val="24"/>
+                      <w:szCs w:val="24"/>
+                    </w:rPr>
+                    <w:t>Engineer input the wrong project code.</w:t>
                   </w:r>
                 </w:p>
               </w:tc>
@@ -3373,7 +2696,7 @@
                 <w:p>
                   <w:pPr>
                     <w:rPr>
-                      <w:rFonts w:asciiTheme="majorHAnsi" w:hAnsiTheme="majorHAnsi"/>
+                      <w:rFonts w:ascii="Cambria" w:hAnsi="Cambria"/>
                       <w:sz w:val="24"/>
                       <w:szCs w:val="24"/>
                       <w:lang w:eastAsia="zh-CN"/>
@@ -3381,27 +2704,11 @@
                   </w:pPr>
                   <w:r>
                     <w:rPr>
-                      <w:rFonts w:asciiTheme="majorHAnsi" w:hAnsiTheme="majorHAnsi"/>
-                      <w:sz w:val="24"/>
-                      <w:szCs w:val="24"/>
-                    </w:rPr>
-                    <w:t>Show message:</w:t>
-                  </w:r>
-                  <w:r>
-                    <w:rPr>
-                      <w:rFonts w:asciiTheme="majorHAnsi" w:hAnsiTheme="majorHAnsi"/>
-                      <w:sz w:val="24"/>
-                      <w:szCs w:val="24"/>
-                    </w:rPr>
-                    <w:t xml:space="preserve"> “This project does not exist</w:t>
-                  </w:r>
-                  <w:r>
-                    <w:rPr>
-                      <w:rFonts w:asciiTheme="majorHAnsi" w:hAnsiTheme="majorHAnsi"/>
-                      <w:sz w:val="24"/>
-                      <w:szCs w:val="24"/>
-                    </w:rPr>
-                    <w:t>”.</w:t>
+                      <w:rFonts w:ascii="Cambria" w:hAnsi="Cambria"/>
+                      <w:sz w:val="24"/>
+                      <w:szCs w:val="24"/>
+                    </w:rPr>
+                    <w:t>Show message: “This project does not exist”.</w:t>
                   </w:r>
                 </w:p>
               </w:tc>
@@ -3411,7 +2718,7 @@
             <w:pPr>
               <w:spacing w:after="0"/>
               <w:rPr>
-                <w:rFonts w:asciiTheme="majorHAnsi" w:hAnsiTheme="majorHAnsi"/>
+                <w:rFonts w:ascii="Cambria" w:hAnsi="Cambria"/>
                 <w:bCs/>
                 <w:sz w:val="24"/>
                 <w:szCs w:val="24"/>
@@ -3422,7 +2729,7 @@
             <w:pPr>
               <w:spacing w:after="0"/>
               <w:rPr>
-                <w:rFonts w:asciiTheme="majorHAnsi" w:hAnsiTheme="majorHAnsi"/>
+                <w:rFonts w:ascii="Cambria" w:hAnsi="Cambria"/>
                 <w:b/>
                 <w:bCs/>
                 <w:sz w:val="24"/>
@@ -3431,12 +2738,13 @@
             </w:pPr>
             <w:r>
               <w:rPr>
-                <w:rFonts w:asciiTheme="majorHAnsi" w:hAnsiTheme="majorHAnsi"/>
+                <w:rFonts w:ascii="Cambria" w:hAnsi="Cambria"/>
                 <w:b/>
                 <w:bCs/>
                 <w:sz w:val="24"/>
                 <w:szCs w:val="24"/>
               </w:rPr>
+              <w:lastRenderedPageBreak/>
               <w:t xml:space="preserve">Relationships: </w:t>
             </w:r>
           </w:p>
@@ -3449,7 +2757,7 @@
               </w:numPr>
               <w:spacing w:after="0" w:line="276" w:lineRule="auto"/>
               <w:rPr>
-                <w:rFonts w:asciiTheme="majorHAnsi" w:hAnsiTheme="majorHAnsi"/>
+                <w:rFonts w:ascii="Cambria" w:hAnsi="Cambria"/>
                 <w:bCs/>
                 <w:sz w:val="24"/>
                 <w:szCs w:val="24"/>
@@ -3457,7 +2765,7 @@
             </w:pPr>
             <w:r>
               <w:rPr>
-                <w:rFonts w:asciiTheme="majorHAnsi" w:hAnsiTheme="majorHAnsi"/>
+                <w:rFonts w:ascii="Cambria" w:hAnsi="Cambria"/>
                 <w:bCs/>
                 <w:sz w:val="24"/>
                 <w:szCs w:val="24"/>
@@ -3469,7 +2777,7 @@
             <w:pPr>
               <w:spacing w:after="0"/>
               <w:rPr>
-                <w:rFonts w:asciiTheme="majorHAnsi" w:hAnsiTheme="majorHAnsi"/>
+                <w:rFonts w:ascii="Cambria" w:hAnsi="Cambria"/>
                 <w:b/>
                 <w:bCs/>
                 <w:sz w:val="24"/>
@@ -3478,7 +2786,7 @@
             </w:pPr>
             <w:r>
               <w:rPr>
-                <w:rFonts w:asciiTheme="majorHAnsi" w:hAnsiTheme="majorHAnsi"/>
+                <w:rFonts w:ascii="Cambria" w:hAnsi="Cambria"/>
                 <w:b/>
                 <w:bCs/>
                 <w:sz w:val="24"/>
@@ -3496,7 +2804,7 @@
               </w:numPr>
               <w:spacing w:after="0" w:line="276" w:lineRule="auto"/>
               <w:rPr>
-                <w:rFonts w:asciiTheme="majorHAnsi" w:hAnsiTheme="majorHAnsi"/>
+                <w:rFonts w:ascii="Cambria" w:hAnsi="Cambria"/>
                 <w:bCs/>
                 <w:sz w:val="24"/>
                 <w:szCs w:val="24"/>
@@ -3504,7 +2812,7 @@
             </w:pPr>
             <w:r>
               <w:rPr>
-                <w:rFonts w:asciiTheme="majorHAnsi" w:hAnsiTheme="majorHAnsi"/>
+                <w:rFonts w:ascii="Cambria" w:hAnsi="Cambria"/>
                 <w:bCs/>
                 <w:sz w:val="24"/>
                 <w:szCs w:val="24"/>
@@ -3521,14 +2829,14 @@
               </w:numPr>
               <w:spacing w:after="0" w:line="276" w:lineRule="auto"/>
               <w:rPr>
-                <w:rFonts w:asciiTheme="majorHAnsi" w:hAnsiTheme="majorHAnsi"/>
+                <w:rFonts w:ascii="Cambria" w:hAnsi="Cambria"/>
                 <w:sz w:val="24"/>
                 <w:szCs w:val="24"/>
               </w:rPr>
             </w:pPr>
             <w:r>
               <w:rPr>
-                <w:rFonts w:asciiTheme="majorHAnsi" w:hAnsiTheme="majorHAnsi"/>
+                <w:rFonts w:ascii="Cambria" w:hAnsi="Cambria"/>
                 <w:bCs/>
                 <w:sz w:val="24"/>
                 <w:szCs w:val="24"/>
@@ -3545,14 +2853,67 @@
               </w:numPr>
               <w:spacing w:after="0" w:line="276" w:lineRule="auto"/>
               <w:rPr>
-                <w:rFonts w:asciiTheme="majorHAnsi" w:hAnsiTheme="majorHAnsi"/>
+                <w:rFonts w:ascii="Cambria" w:hAnsi="Cambria"/>
                 <w:sz w:val="24"/>
                 <w:szCs w:val="24"/>
               </w:rPr>
             </w:pPr>
             <w:r>
               <w:rPr>
-                <w:rFonts w:asciiTheme="majorHAnsi" w:hAnsiTheme="majorHAnsi"/>
+                <w:rFonts w:ascii="Cambria" w:hAnsi="Cambria"/>
+                <w:bCs/>
+                <w:sz w:val="24"/>
+                <w:szCs w:val="24"/>
+              </w:rPr>
+              <w:t xml:space="preserve">30 days after project’s end date, user </w:t>
+            </w:r>
+            <w:r>
+              <w:rPr>
+                <w:rFonts w:ascii="Cambria" w:hAnsi="Cambria"/>
+                <w:bCs/>
+                <w:sz w:val="24"/>
+                <w:szCs w:val="24"/>
+              </w:rPr>
+              <w:t>can</w:t>
+            </w:r>
+            <w:bookmarkStart w:id="0" w:name="_GoBack"/>
+            <w:bookmarkEnd w:id="0"/>
+            <w:r>
+              <w:rPr>
+                <w:rFonts w:ascii="Cambria" w:hAnsi="Cambria"/>
+                <w:bCs/>
+                <w:sz w:val="24"/>
+                <w:szCs w:val="24"/>
+              </w:rPr>
+              <w:t xml:space="preserve"> no longer</w:t>
+            </w:r>
+            <w:r>
+              <w:rPr>
+                <w:rFonts w:ascii="Cambria" w:hAnsi="Cambria"/>
+                <w:bCs/>
+                <w:sz w:val="24"/>
+                <w:szCs w:val="24"/>
+              </w:rPr>
+              <w:t xml:space="preserve"> add new knowledge of that project.</w:t>
+            </w:r>
+          </w:p>
+          <w:p>
+            <w:pPr>
+              <w:pStyle w:val="ListParagraph"/>
+              <w:numPr>
+                <w:ilvl w:val="0"/>
+                <w:numId w:val="1"/>
+              </w:numPr>
+              <w:spacing w:after="0" w:line="276" w:lineRule="auto"/>
+              <w:rPr>
+                <w:rFonts w:ascii="Cambria" w:hAnsi="Cambria"/>
+                <w:sz w:val="24"/>
+                <w:szCs w:val="24"/>
+              </w:rPr>
+            </w:pPr>
+            <w:r>
+              <w:rPr>
+                <w:rFonts w:ascii="Cambria" w:hAnsi="Cambria"/>
                 <w:bCs/>
                 <w:sz w:val="24"/>
                 <w:szCs w:val="24"/>
@@ -3563,7 +2924,13 @@
         </w:tc>
       </w:tr>
     </w:tbl>
-    <w:p/>
+    <w:p>
+      <w:pPr>
+        <w:rPr>
+          <w:rFonts w:ascii="Cambria" w:hAnsi="Cambria"/>
+        </w:rPr>
+      </w:pPr>
+    </w:p>
     <w:sectPr>
       <w:pgSz w:w="12240" w:h="15840"/>
       <w:pgMar w:top="1440" w:right="1440" w:bottom="1440" w:left="1440" w:header="720" w:footer="720" w:gutter="0"/>

</xml_diff>